<commit_message>
Encorpando a documentação do projeto
</commit_message>
<xml_diff>
--- a/Documentação/Correr_com_propósito.docx
+++ b/Documentação/Correr_com_propósito.docx
@@ -586,6 +586,13 @@
     </w:p>
     <w:sdt>
       <w:sdtPr>
+        <w:rPr>
+          <w:rFonts w:ascii="Arial MT" w:eastAsia="Arial MT" w:hAnsi="Arial MT" w:cs="Arial MT"/>
+          <w:color w:val="auto"/>
+          <w:sz w:val="22"/>
+          <w:szCs w:val="22"/>
+          <w:lang w:val="pt-PT" w:eastAsia="en-US"/>
+        </w:rPr>
         <w:id w:val="982040976"/>
         <w:docPartObj>
           <w:docPartGallery w:val="Table of Contents"/>
@@ -594,13 +601,8 @@
       </w:sdtPr>
       <w:sdtEndPr>
         <w:rPr>
-          <w:rFonts w:ascii="Arial MT" w:eastAsia="Arial MT" w:hAnsi="Arial MT" w:cs="Arial MT"/>
           <w:b/>
           <w:bCs/>
-          <w:color w:val="auto"/>
-          <w:sz w:val="22"/>
-          <w:szCs w:val="22"/>
-          <w:lang w:val="pt-PT" w:eastAsia="en-US"/>
         </w:rPr>
       </w:sdtEndPr>
       <w:sdtContent>
@@ -637,7 +639,7 @@
           <w:r>
             <w:fldChar w:fldCharType="separate"/>
           </w:r>
-          <w:hyperlink w:anchor="_Toc200287078" w:history="1">
+          <w:hyperlink w:anchor="_Toc200355557" w:history="1">
             <w:r>
               <w:rPr>
                 <w:rStyle w:val="Hyperlink"/>
@@ -664,7 +666,7 @@
                 <w:noProof/>
                 <w:webHidden/>
               </w:rPr>
-              <w:instrText xml:space="preserve"> PAGEREF _Toc200287078 \h </w:instrText>
+              <w:instrText xml:space="preserve"> PAGEREF _Toc200355557 \h </w:instrText>
             </w:r>
             <w:r>
               <w:rPr>
@@ -712,7 +714,7 @@
               <w14:ligatures w14:val="standardContextual"/>
             </w:rPr>
           </w:pPr>
-          <w:hyperlink w:anchor="_Toc200287079" w:history="1">
+          <w:hyperlink w:anchor="_Toc200355558" w:history="1">
             <w:r>
               <w:rPr>
                 <w:rStyle w:val="Hyperlink"/>
@@ -759,7 +761,7 @@
                 <w:noProof/>
                 <w:webHidden/>
               </w:rPr>
-              <w:instrText xml:space="preserve"> PAGEREF _Toc200287079 \h </w:instrText>
+              <w:instrText xml:space="preserve"> PAGEREF _Toc200355558 \h </w:instrText>
             </w:r>
             <w:r>
               <w:rPr>
@@ -791,6 +793,80 @@
           </w:hyperlink>
         </w:p>
         <w:p>
+          <w:pPr>
+            <w:pStyle w:val="Sumrio1"/>
+            <w:tabs>
+              <w:tab w:val="right" w:leader="dot" w:pos="10778"/>
+            </w:tabs>
+            <w:rPr>
+              <w:rFonts w:asciiTheme="minorHAnsi" w:eastAsiaTheme="minorEastAsia" w:hAnsiTheme="minorHAnsi" w:cstheme="minorBidi"/>
+              <w:noProof/>
+              <w:kern w:val="2"/>
+              <w:sz w:val="24"/>
+              <w:szCs w:val="24"/>
+              <w:lang w:val="pt-BR" w:eastAsia="pt-BR"/>
+              <w14:ligatures w14:val="standardContextual"/>
+            </w:rPr>
+          </w:pPr>
+          <w:hyperlink w:anchor="_Toc200355559" w:history="1">
+            <w:r>
+              <w:rPr>
+                <w:rStyle w:val="Hyperlink"/>
+                <w:noProof/>
+              </w:rPr>
+              <w:t>A corrida na idade média:</w:t>
+            </w:r>
+            <w:r>
+              <w:rPr>
+                <w:noProof/>
+                <w:webHidden/>
+              </w:rPr>
+              <w:tab/>
+            </w:r>
+            <w:r>
+              <w:rPr>
+                <w:noProof/>
+                <w:webHidden/>
+              </w:rPr>
+              <w:fldChar w:fldCharType="begin"/>
+            </w:r>
+            <w:r>
+              <w:rPr>
+                <w:noProof/>
+                <w:webHidden/>
+              </w:rPr>
+              <w:instrText xml:space="preserve"> PAGEREF _Toc200355559 \h </w:instrText>
+            </w:r>
+            <w:r>
+              <w:rPr>
+                <w:noProof/>
+                <w:webHidden/>
+              </w:rPr>
+            </w:r>
+            <w:r>
+              <w:rPr>
+                <w:noProof/>
+                <w:webHidden/>
+              </w:rPr>
+              <w:fldChar w:fldCharType="separate"/>
+            </w:r>
+            <w:r>
+              <w:rPr>
+                <w:noProof/>
+                <w:webHidden/>
+              </w:rPr>
+              <w:t>3</w:t>
+            </w:r>
+            <w:r>
+              <w:rPr>
+                <w:noProof/>
+                <w:webHidden/>
+              </w:rPr>
+              <w:fldChar w:fldCharType="end"/>
+            </w:r>
+          </w:hyperlink>
+        </w:p>
+        <w:p>
           <w:r>
             <w:rPr>
               <w:b/>
@@ -947,6 +1023,94 @@
     </w:p>
     <w:p>
       <w:pPr>
+        <w:pStyle w:val="Ttulo1"/>
+        <w:rPr>
+          <w:noProof/>
+        </w:rPr>
+      </w:pPr>
+    </w:p>
+    <w:p>
+      <w:pPr>
+        <w:pStyle w:val="Ttulo1"/>
+        <w:rPr>
+          <w:noProof/>
+        </w:rPr>
+      </w:pPr>
+    </w:p>
+    <w:p>
+      <w:pPr>
+        <w:pStyle w:val="Ttulo1"/>
+        <w:rPr>
+          <w:noProof/>
+        </w:rPr>
+      </w:pPr>
+    </w:p>
+    <w:p>
+      <w:pPr>
+        <w:pStyle w:val="Ttulo1"/>
+        <w:rPr>
+          <w:noProof/>
+        </w:rPr>
+      </w:pPr>
+    </w:p>
+    <w:p>
+      <w:pPr>
+        <w:pStyle w:val="Ttulo1"/>
+        <w:rPr>
+          <w:noProof/>
+        </w:rPr>
+      </w:pPr>
+    </w:p>
+    <w:p>
+      <w:pPr>
+        <w:pStyle w:val="Ttulo1"/>
+        <w:rPr>
+          <w:noProof/>
+        </w:rPr>
+      </w:pPr>
+    </w:p>
+    <w:p>
+      <w:pPr>
+        <w:pStyle w:val="Ttulo1"/>
+        <w:rPr>
+          <w:noProof/>
+        </w:rPr>
+      </w:pPr>
+    </w:p>
+    <w:p>
+      <w:pPr>
+        <w:pStyle w:val="Ttulo1"/>
+        <w:rPr>
+          <w:noProof/>
+        </w:rPr>
+      </w:pPr>
+    </w:p>
+    <w:p>
+      <w:pPr>
+        <w:pStyle w:val="Ttulo1"/>
+        <w:rPr>
+          <w:noProof/>
+        </w:rPr>
+      </w:pPr>
+    </w:p>
+    <w:p>
+      <w:pPr>
+        <w:pStyle w:val="Ttulo1"/>
+        <w:rPr>
+          <w:noProof/>
+        </w:rPr>
+      </w:pPr>
+    </w:p>
+    <w:p>
+      <w:pPr>
+        <w:pStyle w:val="Ttulo1"/>
+        <w:rPr>
+          <w:noProof/>
+        </w:rPr>
+      </w:pPr>
+    </w:p>
+    <w:p>
+      <w:pPr>
         <w:pStyle w:val="Ttulo"/>
         <w:rPr>
           <w:noProof/>
@@ -956,6 +1120,7 @@
         <w:rPr>
           <w:noProof/>
         </w:rPr>
+        <w:lastRenderedPageBreak/>
         <w:t>Contexto</w:t>
       </w:r>
     </w:p>
@@ -966,7 +1131,7 @@
           <w:noProof/>
         </w:rPr>
       </w:pPr>
-      <w:bookmarkStart w:id="0" w:name="_Toc200287078"/>
+      <w:bookmarkStart w:id="0" w:name="_Toc200355557"/>
       <w:r>
         <w:rPr>
           <w:noProof/>
@@ -977,13 +1142,9 @@
     </w:p>
     <w:p>
       <w:pPr>
-        <w:pStyle w:val="Ttulo1"/>
-        <w:numPr>
-          <w:ilvl w:val="0"/>
-          <w:numId w:val="5"/>
-        </w:numPr>
-      </w:pPr>
-      <w:bookmarkStart w:id="1" w:name="_Toc200287079"/>
+        <w:pStyle w:val="Ttulo2"/>
+      </w:pPr>
+      <w:bookmarkStart w:id="1" w:name="_Toc200355558"/>
       <w:r>
         <w:t>Quando originou-se a corrida:</w:t>
       </w:r>
@@ -1045,24 +1206,41 @@
     <w:p>
       <w:pPr>
         <w:pStyle w:val="Ttulo1"/>
-        <w:numPr>
-          <w:ilvl w:val="0"/>
-          <w:numId w:val="5"/>
-        </w:numPr>
-      </w:pPr>
-      <w:r>
-        <w:lastRenderedPageBreak/>
+        <w:rPr>
+          <w:b w:val="0"/>
+          <w:bCs w:val="0"/>
+        </w:rPr>
+      </w:pPr>
+      <w:bookmarkStart w:id="2" w:name="_Toc200355559"/>
+      <w:r>
+        <w:rPr>
+          <w:b w:val="0"/>
+          <w:bCs w:val="0"/>
+        </w:rPr>
         <w:t>A</w:t>
       </w:r>
       <w:r>
+        <w:rPr>
+          <w:b w:val="0"/>
+          <w:bCs w:val="0"/>
+        </w:rPr>
         <w:t xml:space="preserve"> corrida</w:t>
       </w:r>
       <w:r>
+        <w:rPr>
+          <w:b w:val="0"/>
+          <w:bCs w:val="0"/>
+        </w:rPr>
         <w:t xml:space="preserve"> na idade média</w:t>
       </w:r>
       <w:r>
+        <w:rPr>
+          <w:b w:val="0"/>
+          <w:bCs w:val="0"/>
+        </w:rPr>
         <w:t>:</w:t>
       </w:r>
+      <w:bookmarkEnd w:id="2"/>
     </w:p>
     <w:p>
       <w:pPr>
@@ -1075,9 +1253,170 @@
     </w:p>
     <w:p>
       <w:pPr>
+        <w:pStyle w:val="Ttulo2"/>
+      </w:pPr>
+      <w:r>
+        <w:t>A lendária história da cidade de Maratona</w:t>
+      </w:r>
+    </w:p>
+    <w:p>
+      <w:pPr>
         <w:pStyle w:val="SemEspaamento"/>
         <w:ind w:left="874" w:firstLine="720"/>
       </w:pPr>
+      <w:r>
+        <w:t xml:space="preserve">Diz a tradição que a maratona, como a conhecemos hoje, tem suas raízes na impressionante corrida de </w:t>
+      </w:r>
+      <w:r>
+        <w:t>Fidípides</w:t>
+      </w:r>
+      <w:r>
+        <w:t xml:space="preserve">, o soldado grego que, em 490 a.C., atravessou cerca de 42 quilômetros entre Maratona e Atenas para anunciar a vitória grega na batalha contra os persas. Determinado e incansável, ele cumpriu sua missão com </w:t>
+      </w:r>
+      <w:r>
+        <w:t>excelência</w:t>
+      </w:r>
+      <w:r>
+        <w:t xml:space="preserve">, gritando a boa notícia para os habitantes de Atenas antes de </w:t>
+      </w:r>
+      <w:r>
+        <w:t>entregar-se</w:t>
+      </w:r>
+      <w:r>
+        <w:t xml:space="preserve"> ao extremo desgaste da jornada. Seu feito </w:t>
+      </w:r>
+      <w:r>
+        <w:t>repercutiu</w:t>
+      </w:r>
+      <w:r>
+        <w:t xml:space="preserve"> através dos séculos, inspirando corredores e dando origem à icônica prova que desafia atletas ao redor do mundo.</w:t>
+      </w:r>
+    </w:p>
+    <w:p>
+      <w:pPr>
+        <w:pStyle w:val="Ttulo2"/>
+      </w:pPr>
+      <w:r>
+        <w:t>A maratona na Grécia Antiga</w:t>
+      </w:r>
+    </w:p>
+    <w:p>
+      <w:pPr>
+        <w:pStyle w:val="SemEspaamento"/>
+        <w:ind w:left="874" w:firstLine="720"/>
+      </w:pPr>
+      <w:r>
+        <w:t>Os Jogos Olímpicos da Antiguidade eram muito mais do que competições — eles representavam um momento de trégua entre as cidades-estado em conflito. A cada quatro anos, atletas, artistas e juízes viajavam em segurança para Olímpia, cidade sagrada onde os jogos aconteciam. No templo de Zeus, os vencedores eram celebrados como heróis, após disputarem provas de corrida, lançamento, salto e lutas. Embora a tradição tenha iniciado oficialmente em 776 a.C., há registros de competições ainda mais antigas. A verdadeira quebra desse ciclo ocorreu com a chegada do Império Romano em 149 a.C., quando o espírito competitivo grego foi substituído pelo desejo dos romanos de transformar o esporte em espetáculo.</w:t>
+      </w:r>
+    </w:p>
+    <w:p>
+      <w:pPr>
+        <w:pStyle w:val="Ttulo2"/>
+      </w:pPr>
+      <w:r>
+        <w:t>O renascimento dos Jogos Olímpicos</w:t>
+      </w:r>
+    </w:p>
+    <w:p>
+      <w:pPr>
+        <w:pStyle w:val="SemEspaamento"/>
+        <w:ind w:left="874" w:firstLine="720"/>
+      </w:pPr>
+      <w:r>
+        <w:t xml:space="preserve">A façanha de </w:t>
+      </w:r>
+      <w:r>
+        <w:t>Fidípides</w:t>
+      </w:r>
+      <w:r>
+        <w:t xml:space="preserve"> despertou o imaginário de gerações, sendo eternizada no poema de Robert Browning, no século XIX. Entre os admiradores dessa história estava Pierre de Coubertin, que via nos antigos Jogos Olímpicos da Grécia uma oportunidade de unir nações por meio do esporte. Fascinado pelo legado grego e influenciado pelas escavações em Olímpia e eventos esportivos "olímpicos" da época, Coubertin foi o grande responsável pela criação dos Jogos Olímpicos modernos. Sua visão se tornou realidade no final do século XIX, e ele permaneceu à </w:t>
+      </w:r>
+      <w:r>
+        <w:lastRenderedPageBreak/>
+        <w:t>frente do Comitê Olímpico Internacional até 1925, consolidando sua marca na história do esporte.</w:t>
+      </w:r>
+    </w:p>
+    <w:p>
+      <w:pPr>
+        <w:pStyle w:val="Ttulo2"/>
+      </w:pPr>
+      <w:r>
+        <w:t>A maratona nos Jogos Olímpicos modernos</w:t>
+      </w:r>
+    </w:p>
+    <w:p>
+      <w:pPr>
+        <w:pStyle w:val="SemEspaamento"/>
+        <w:ind w:left="874" w:firstLine="720"/>
+      </w:pPr>
+      <w:r>
+        <w:t>Desde a primeira edição dos Jogos Olímpicos modernos, em Atenas 1896, a maratona se tornou uma das provas mais desafiadoras e icônicas do evento. A distância oficial de 42.195 metros foi estabelecida em 1921, inspirada na corrida de Londres 1908, cuja rota foi ajustada para que a família real britânica assistisse ao início da prova do Castelo de Windsor. Na estreia da maratona olímpica, Spiridon Louis conquistou a vitória com o tempo de 2h58min50s, percorrendo cada quilômetro com uma média de 4min28s. Já a participação feminina na prova demorou a acontecer</w:t>
+      </w:r>
+      <w:r>
+        <w:t xml:space="preserve">, </w:t>
+      </w:r>
+      <w:r>
+        <w:t>somente nos Jogos de Los Angeles, em 1984, as mulheres tiveram seu espaço, com Joan Benoit Samuelson vencendo com um tempo impressionante de 2h24.</w:t>
+      </w:r>
+    </w:p>
+    <w:p>
+      <w:pPr>
+        <w:pStyle w:val="SemEspaamento"/>
+        <w:ind w:left="874" w:firstLine="720"/>
+      </w:pPr>
+      <w:r>
+        <w:t>E falando em feitos extraordinários, poucos imaginam que um campeão olímpico já cruzou a linha de chegada descalço! Abebe Bikila entrou para a história ao vencer a maratona dos Jogos de Roma, em 1960, sem sequer usar calçados, provando que determinação e força de vontade superam qualquer obstáculo.</w:t>
+      </w:r>
+    </w:p>
+    <w:p>
+      <w:pPr>
+        <w:pStyle w:val="SemEspaamento"/>
+        <w:ind w:left="874" w:firstLine="720"/>
+      </w:pPr>
+      <w:r>
+        <w:t>Hoje, a maratona carrega consigo toda essa grandiosa tradição e, com orgulho, segue como o evento que encerra os Jogos Olímpicos, celebrando o espírito de superação que atravessa gerações.</w:t>
+      </w:r>
+    </w:p>
+    <w:p>
+      <w:pPr>
+        <w:pStyle w:val="Ttulo2"/>
+      </w:pPr>
+      <w:r>
+        <w:t>Os brasileiros nas maratonas olímpicas modernas</w:t>
+      </w:r>
+    </w:p>
+    <w:p>
+      <w:pPr>
+        <w:pStyle w:val="SemEspaamento"/>
+        <w:ind w:left="874" w:firstLine="720"/>
+      </w:pPr>
+      <w:r>
+        <w:t>Quando se fala em maratona olímpica no Brasil, um nome sempre se destaca: Vanderlei Cordeiro de Lima. O atleta protagonizou uma das histórias mais marcantes das Olimpíadas de Atenas 2004, conquistando não apenas a medalha de bronze, a primeira e única do país na prova, mas também o respeito e admiração do mundo todo.</w:t>
+      </w:r>
+    </w:p>
+    <w:p>
+      <w:pPr>
+        <w:pStyle w:val="SemEspaamento"/>
+        <w:ind w:left="874" w:firstLine="720"/>
+      </w:pPr>
+      <w:r>
+        <w:t>Durante a corrida, quando liderava com garra e determinação, um incidente inesperado poderia ter colocado tudo a perder</w:t>
+      </w:r>
+      <w:r>
+        <w:t xml:space="preserve">, </w:t>
+      </w:r>
+      <w:r>
+        <w:t>um padre irlandês invadiu o percurso e interrompeu sua corrida. Mas, em vez de se abater, Vanderlei seguiu firme, cruzando a linha de chegada com um sorriso no rosto e celebrando como um verdadeiro campeão. Seu espírito esportivo e sua resiliência foram reconhecidos com a Medalha Pierre de Coubertin, a maior honraria olímpica, concedida apenas a atletas que representam os valores mais nobres do esporte.</w:t>
+      </w:r>
+    </w:p>
+    <w:p>
+      <w:pPr>
+        <w:pStyle w:val="SemEspaamento"/>
+        <w:ind w:left="874" w:firstLine="720"/>
+      </w:pPr>
+      <w:r>
+        <w:t>Uma história de coragem, superação e um amor inabalável pela corrida, que segue inspirando gerações de maratonistas brasileiros.</w:t>
+      </w:r>
     </w:p>
     <w:p>
       <w:pPr>
@@ -1768,7 +2107,6 @@
       <w:lvlJc w:val="left"/>
       <w:pPr>
         <w:ind w:left="679" w:hanging="489"/>
-        <w:jc w:val="left"/>
       </w:pPr>
       <w:rPr>
         <w:rFonts w:ascii="Arial" w:eastAsia="Arial" w:hAnsi="Arial" w:cs="Arial" w:hint="default"/>
@@ -2600,7 +2938,6 @@
   <w:style w:type="character" w:default="1" w:styleId="Fontepargpadro">
     <w:name w:val="Default Paragraph Font"/>
     <w:uiPriority w:val="1"/>
-    <w:semiHidden/>
     <w:unhideWhenUsed/>
   </w:style>
   <w:style w:type="table" w:default="1" w:styleId="Tabelanormal">
@@ -2765,6 +3102,18 @@
     <w:rPr>
       <w:rFonts w:ascii="Arial MT" w:eastAsia="Arial MT" w:hAnsi="Arial MT" w:cs="Arial MT"/>
       <w:lang w:val="pt-PT"/>
+    </w:rPr>
+  </w:style>
+  <w:style w:type="character" w:styleId="MenoPendente">
+    <w:name w:val="Unresolved Mention"/>
+    <w:basedOn w:val="Fontepargpadro"/>
+    <w:uiPriority w:val="99"/>
+    <w:semiHidden/>
+    <w:unhideWhenUsed/>
+    <w:rsid w:val="001E4769"/>
+    <w:rPr>
+      <w:color w:val="605E5C"/>
+      <w:shd w:val="clear" w:color="auto" w:fill="E1DFDD"/>
     </w:rPr>
   </w:style>
 </w:styles>

</xml_diff>

<commit_message>
Adicionando o cenário economico na documentação
</commit_message>
<xml_diff>
--- a/Documentação/Correr_com_propósito.docx
+++ b/Documentação/Correr_com_propósito.docx
@@ -639,7 +639,7 @@
           <w:r>
             <w:fldChar w:fldCharType="separate"/>
           </w:r>
-          <w:hyperlink w:anchor="_Toc200355557" w:history="1">
+          <w:hyperlink w:anchor="_Toc200367745" w:history="1">
             <w:r>
               <w:rPr>
                 <w:rStyle w:val="Hyperlink"/>
@@ -666,7 +666,7 @@
                 <w:noProof/>
                 <w:webHidden/>
               </w:rPr>
-              <w:instrText xml:space="preserve"> PAGEREF _Toc200355557 \h </w:instrText>
+              <w:instrText xml:space="preserve"> PAGEREF _Toc200367745 \h </w:instrText>
             </w:r>
             <w:r>
               <w:rPr>
@@ -686,7 +686,7 @@
                 <w:noProof/>
                 <w:webHidden/>
               </w:rPr>
-              <w:t>2</w:t>
+              <w:t>3</w:t>
             </w:r>
             <w:r>
               <w:rPr>
@@ -699,9 +699,8 @@
         </w:p>
         <w:p>
           <w:pPr>
-            <w:pStyle w:val="Sumrio1"/>
+            <w:pStyle w:val="Sumrio2"/>
             <w:tabs>
-              <w:tab w:val="left" w:pos="440"/>
               <w:tab w:val="right" w:leader="dot" w:pos="10778"/>
             </w:tabs>
             <w:rPr>
@@ -714,43 +713,23 @@
               <w14:ligatures w14:val="standardContextual"/>
             </w:rPr>
           </w:pPr>
-          <w:hyperlink w:anchor="_Toc200355558" w:history="1">
+          <w:hyperlink w:anchor="_Toc200367746" w:history="1">
             <w:r>
               <w:rPr>
                 <w:rStyle w:val="Hyperlink"/>
-                <w:rFonts w:ascii="Symbol" w:hAnsi="Symbol"/>
-                <w:noProof/>
-              </w:rPr>
-              <w:t></w:t>
-            </w:r>
-            <w:r>
-              <w:rPr>
-                <w:rFonts w:asciiTheme="minorHAnsi" w:eastAsiaTheme="minorEastAsia" w:hAnsiTheme="minorHAnsi" w:cstheme="minorBidi"/>
-                <w:noProof/>
-                <w:kern w:val="2"/>
-                <w:sz w:val="24"/>
-                <w:szCs w:val="24"/>
-                <w:lang w:val="pt-BR" w:eastAsia="pt-BR"/>
-                <w14:ligatures w14:val="standardContextual"/>
+                <w:noProof/>
+              </w:rPr>
+              <w:t>Quando originou-se a corrida:</w:t>
+            </w:r>
+            <w:r>
+              <w:rPr>
+                <w:noProof/>
+                <w:webHidden/>
               </w:rPr>
               <w:tab/>
             </w:r>
             <w:r>
               <w:rPr>
-                <w:rStyle w:val="Hyperlink"/>
-                <w:noProof/>
-              </w:rPr>
-              <w:t>Quando originou-se a corrida:</w:t>
-            </w:r>
-            <w:r>
-              <w:rPr>
-                <w:noProof/>
-                <w:webHidden/>
-              </w:rPr>
-              <w:tab/>
-            </w:r>
-            <w:r>
-              <w:rPr>
                 <w:noProof/>
                 <w:webHidden/>
               </w:rPr>
@@ -761,7 +740,7 @@
                 <w:noProof/>
                 <w:webHidden/>
               </w:rPr>
-              <w:instrText xml:space="preserve"> PAGEREF _Toc200355558 \h </w:instrText>
+              <w:instrText xml:space="preserve"> PAGEREF _Toc200367746 \h </w:instrText>
             </w:r>
             <w:r>
               <w:rPr>
@@ -781,7 +760,7 @@
                 <w:noProof/>
                 <w:webHidden/>
               </w:rPr>
-              <w:t>2</w:t>
+              <w:t>3</w:t>
             </w:r>
             <w:r>
               <w:rPr>
@@ -808,7 +787,7 @@
               <w14:ligatures w14:val="standardContextual"/>
             </w:rPr>
           </w:pPr>
-          <w:hyperlink w:anchor="_Toc200355559" w:history="1">
+          <w:hyperlink w:anchor="_Toc200367747" w:history="1">
             <w:r>
               <w:rPr>
                 <w:rStyle w:val="Hyperlink"/>
@@ -835,7 +814,7 @@
                 <w:noProof/>
                 <w:webHidden/>
               </w:rPr>
-              <w:instrText xml:space="preserve"> PAGEREF _Toc200355559 \h </w:instrText>
+              <w:instrText xml:space="preserve"> PAGEREF _Toc200367747 \h </w:instrText>
             </w:r>
             <w:r>
               <w:rPr>
@@ -856,6 +835,600 @@
                 <w:webHidden/>
               </w:rPr>
               <w:t>3</w:t>
+            </w:r>
+            <w:r>
+              <w:rPr>
+                <w:noProof/>
+                <w:webHidden/>
+              </w:rPr>
+              <w:fldChar w:fldCharType="end"/>
+            </w:r>
+          </w:hyperlink>
+        </w:p>
+        <w:p>
+          <w:pPr>
+            <w:pStyle w:val="Sumrio2"/>
+            <w:tabs>
+              <w:tab w:val="right" w:leader="dot" w:pos="10778"/>
+            </w:tabs>
+            <w:rPr>
+              <w:rFonts w:asciiTheme="minorHAnsi" w:eastAsiaTheme="minorEastAsia" w:hAnsiTheme="minorHAnsi" w:cstheme="minorBidi"/>
+              <w:noProof/>
+              <w:kern w:val="2"/>
+              <w:sz w:val="24"/>
+              <w:szCs w:val="24"/>
+              <w:lang w:val="pt-BR" w:eastAsia="pt-BR"/>
+              <w14:ligatures w14:val="standardContextual"/>
+            </w:rPr>
+          </w:pPr>
+          <w:hyperlink w:anchor="_Toc200367748" w:history="1">
+            <w:r>
+              <w:rPr>
+                <w:rStyle w:val="Hyperlink"/>
+                <w:noProof/>
+              </w:rPr>
+              <w:t>A lendária história da cidade de Maratona</w:t>
+            </w:r>
+            <w:r>
+              <w:rPr>
+                <w:noProof/>
+                <w:webHidden/>
+              </w:rPr>
+              <w:tab/>
+            </w:r>
+            <w:r>
+              <w:rPr>
+                <w:noProof/>
+                <w:webHidden/>
+              </w:rPr>
+              <w:fldChar w:fldCharType="begin"/>
+            </w:r>
+            <w:r>
+              <w:rPr>
+                <w:noProof/>
+                <w:webHidden/>
+              </w:rPr>
+              <w:instrText xml:space="preserve"> PAGEREF _Toc200367748 \h </w:instrText>
+            </w:r>
+            <w:r>
+              <w:rPr>
+                <w:noProof/>
+                <w:webHidden/>
+              </w:rPr>
+            </w:r>
+            <w:r>
+              <w:rPr>
+                <w:noProof/>
+                <w:webHidden/>
+              </w:rPr>
+              <w:fldChar w:fldCharType="separate"/>
+            </w:r>
+            <w:r>
+              <w:rPr>
+                <w:noProof/>
+                <w:webHidden/>
+              </w:rPr>
+              <w:t>3</w:t>
+            </w:r>
+            <w:r>
+              <w:rPr>
+                <w:noProof/>
+                <w:webHidden/>
+              </w:rPr>
+              <w:fldChar w:fldCharType="end"/>
+            </w:r>
+          </w:hyperlink>
+        </w:p>
+        <w:p>
+          <w:pPr>
+            <w:pStyle w:val="Sumrio2"/>
+            <w:tabs>
+              <w:tab w:val="right" w:leader="dot" w:pos="10778"/>
+            </w:tabs>
+            <w:rPr>
+              <w:rFonts w:asciiTheme="minorHAnsi" w:eastAsiaTheme="minorEastAsia" w:hAnsiTheme="minorHAnsi" w:cstheme="minorBidi"/>
+              <w:noProof/>
+              <w:kern w:val="2"/>
+              <w:sz w:val="24"/>
+              <w:szCs w:val="24"/>
+              <w:lang w:val="pt-BR" w:eastAsia="pt-BR"/>
+              <w14:ligatures w14:val="standardContextual"/>
+            </w:rPr>
+          </w:pPr>
+          <w:hyperlink w:anchor="_Toc200367749" w:history="1">
+            <w:r>
+              <w:rPr>
+                <w:rStyle w:val="Hyperlink"/>
+                <w:noProof/>
+              </w:rPr>
+              <w:t>A maratona na Grécia Antiga</w:t>
+            </w:r>
+            <w:r>
+              <w:rPr>
+                <w:noProof/>
+                <w:webHidden/>
+              </w:rPr>
+              <w:tab/>
+            </w:r>
+            <w:r>
+              <w:rPr>
+                <w:noProof/>
+                <w:webHidden/>
+              </w:rPr>
+              <w:fldChar w:fldCharType="begin"/>
+            </w:r>
+            <w:r>
+              <w:rPr>
+                <w:noProof/>
+                <w:webHidden/>
+              </w:rPr>
+              <w:instrText xml:space="preserve"> PAGEREF _Toc200367749 \h </w:instrText>
+            </w:r>
+            <w:r>
+              <w:rPr>
+                <w:noProof/>
+                <w:webHidden/>
+              </w:rPr>
+            </w:r>
+            <w:r>
+              <w:rPr>
+                <w:noProof/>
+                <w:webHidden/>
+              </w:rPr>
+              <w:fldChar w:fldCharType="separate"/>
+            </w:r>
+            <w:r>
+              <w:rPr>
+                <w:noProof/>
+                <w:webHidden/>
+              </w:rPr>
+              <w:t>3</w:t>
+            </w:r>
+            <w:r>
+              <w:rPr>
+                <w:noProof/>
+                <w:webHidden/>
+              </w:rPr>
+              <w:fldChar w:fldCharType="end"/>
+            </w:r>
+          </w:hyperlink>
+        </w:p>
+        <w:p>
+          <w:pPr>
+            <w:pStyle w:val="Sumrio2"/>
+            <w:tabs>
+              <w:tab w:val="right" w:leader="dot" w:pos="10778"/>
+            </w:tabs>
+            <w:rPr>
+              <w:rFonts w:asciiTheme="minorHAnsi" w:eastAsiaTheme="minorEastAsia" w:hAnsiTheme="minorHAnsi" w:cstheme="minorBidi"/>
+              <w:noProof/>
+              <w:kern w:val="2"/>
+              <w:sz w:val="24"/>
+              <w:szCs w:val="24"/>
+              <w:lang w:val="pt-BR" w:eastAsia="pt-BR"/>
+              <w14:ligatures w14:val="standardContextual"/>
+            </w:rPr>
+          </w:pPr>
+          <w:hyperlink w:anchor="_Toc200367750" w:history="1">
+            <w:r>
+              <w:rPr>
+                <w:rStyle w:val="Hyperlink"/>
+                <w:noProof/>
+              </w:rPr>
+              <w:t>O renascimento dos Jogos Olímpicos</w:t>
+            </w:r>
+            <w:r>
+              <w:rPr>
+                <w:noProof/>
+                <w:webHidden/>
+              </w:rPr>
+              <w:tab/>
+            </w:r>
+            <w:r>
+              <w:rPr>
+                <w:noProof/>
+                <w:webHidden/>
+              </w:rPr>
+              <w:fldChar w:fldCharType="begin"/>
+            </w:r>
+            <w:r>
+              <w:rPr>
+                <w:noProof/>
+                <w:webHidden/>
+              </w:rPr>
+              <w:instrText xml:space="preserve"> PAGEREF _Toc200367750 \h </w:instrText>
+            </w:r>
+            <w:r>
+              <w:rPr>
+                <w:noProof/>
+                <w:webHidden/>
+              </w:rPr>
+            </w:r>
+            <w:r>
+              <w:rPr>
+                <w:noProof/>
+                <w:webHidden/>
+              </w:rPr>
+              <w:fldChar w:fldCharType="separate"/>
+            </w:r>
+            <w:r>
+              <w:rPr>
+                <w:noProof/>
+                <w:webHidden/>
+              </w:rPr>
+              <w:t>3</w:t>
+            </w:r>
+            <w:r>
+              <w:rPr>
+                <w:noProof/>
+                <w:webHidden/>
+              </w:rPr>
+              <w:fldChar w:fldCharType="end"/>
+            </w:r>
+          </w:hyperlink>
+        </w:p>
+        <w:p>
+          <w:pPr>
+            <w:pStyle w:val="Sumrio2"/>
+            <w:tabs>
+              <w:tab w:val="right" w:leader="dot" w:pos="10778"/>
+            </w:tabs>
+            <w:rPr>
+              <w:rFonts w:asciiTheme="minorHAnsi" w:eastAsiaTheme="minorEastAsia" w:hAnsiTheme="minorHAnsi" w:cstheme="minorBidi"/>
+              <w:noProof/>
+              <w:kern w:val="2"/>
+              <w:sz w:val="24"/>
+              <w:szCs w:val="24"/>
+              <w:lang w:val="pt-BR" w:eastAsia="pt-BR"/>
+              <w14:ligatures w14:val="standardContextual"/>
+            </w:rPr>
+          </w:pPr>
+          <w:hyperlink w:anchor="_Toc200367751" w:history="1">
+            <w:r>
+              <w:rPr>
+                <w:rStyle w:val="Hyperlink"/>
+                <w:noProof/>
+              </w:rPr>
+              <w:t>A maratona nos Jogos Olímpicos modernos</w:t>
+            </w:r>
+            <w:r>
+              <w:rPr>
+                <w:noProof/>
+                <w:webHidden/>
+              </w:rPr>
+              <w:tab/>
+            </w:r>
+            <w:r>
+              <w:rPr>
+                <w:noProof/>
+                <w:webHidden/>
+              </w:rPr>
+              <w:fldChar w:fldCharType="begin"/>
+            </w:r>
+            <w:r>
+              <w:rPr>
+                <w:noProof/>
+                <w:webHidden/>
+              </w:rPr>
+              <w:instrText xml:space="preserve"> PAGEREF _Toc200367751 \h </w:instrText>
+            </w:r>
+            <w:r>
+              <w:rPr>
+                <w:noProof/>
+                <w:webHidden/>
+              </w:rPr>
+            </w:r>
+            <w:r>
+              <w:rPr>
+                <w:noProof/>
+                <w:webHidden/>
+              </w:rPr>
+              <w:fldChar w:fldCharType="separate"/>
+            </w:r>
+            <w:r>
+              <w:rPr>
+                <w:noProof/>
+                <w:webHidden/>
+              </w:rPr>
+              <w:t>4</w:t>
+            </w:r>
+            <w:r>
+              <w:rPr>
+                <w:noProof/>
+                <w:webHidden/>
+              </w:rPr>
+              <w:fldChar w:fldCharType="end"/>
+            </w:r>
+          </w:hyperlink>
+        </w:p>
+        <w:p>
+          <w:pPr>
+            <w:pStyle w:val="Sumrio2"/>
+            <w:tabs>
+              <w:tab w:val="right" w:leader="dot" w:pos="10778"/>
+            </w:tabs>
+            <w:rPr>
+              <w:rFonts w:asciiTheme="minorHAnsi" w:eastAsiaTheme="minorEastAsia" w:hAnsiTheme="minorHAnsi" w:cstheme="minorBidi"/>
+              <w:noProof/>
+              <w:kern w:val="2"/>
+              <w:sz w:val="24"/>
+              <w:szCs w:val="24"/>
+              <w:lang w:val="pt-BR" w:eastAsia="pt-BR"/>
+              <w14:ligatures w14:val="standardContextual"/>
+            </w:rPr>
+          </w:pPr>
+          <w:hyperlink w:anchor="_Toc200367752" w:history="1">
+            <w:r>
+              <w:rPr>
+                <w:rStyle w:val="Hyperlink"/>
+                <w:noProof/>
+              </w:rPr>
+              <w:t>Os brasileiros nas maratonas olímpicas modernas</w:t>
+            </w:r>
+            <w:r>
+              <w:rPr>
+                <w:noProof/>
+                <w:webHidden/>
+              </w:rPr>
+              <w:tab/>
+            </w:r>
+            <w:r>
+              <w:rPr>
+                <w:noProof/>
+                <w:webHidden/>
+              </w:rPr>
+              <w:fldChar w:fldCharType="begin"/>
+            </w:r>
+            <w:r>
+              <w:rPr>
+                <w:noProof/>
+                <w:webHidden/>
+              </w:rPr>
+              <w:instrText xml:space="preserve"> PAGEREF _Toc200367752 \h </w:instrText>
+            </w:r>
+            <w:r>
+              <w:rPr>
+                <w:noProof/>
+                <w:webHidden/>
+              </w:rPr>
+            </w:r>
+            <w:r>
+              <w:rPr>
+                <w:noProof/>
+                <w:webHidden/>
+              </w:rPr>
+              <w:fldChar w:fldCharType="separate"/>
+            </w:r>
+            <w:r>
+              <w:rPr>
+                <w:noProof/>
+                <w:webHidden/>
+              </w:rPr>
+              <w:t>4</w:t>
+            </w:r>
+            <w:r>
+              <w:rPr>
+                <w:noProof/>
+                <w:webHidden/>
+              </w:rPr>
+              <w:fldChar w:fldCharType="end"/>
+            </w:r>
+          </w:hyperlink>
+        </w:p>
+        <w:p>
+          <w:pPr>
+            <w:pStyle w:val="Sumrio1"/>
+            <w:tabs>
+              <w:tab w:val="right" w:leader="dot" w:pos="10778"/>
+            </w:tabs>
+            <w:rPr>
+              <w:rFonts w:asciiTheme="minorHAnsi" w:eastAsiaTheme="minorEastAsia" w:hAnsiTheme="minorHAnsi" w:cstheme="minorBidi"/>
+              <w:noProof/>
+              <w:kern w:val="2"/>
+              <w:sz w:val="24"/>
+              <w:szCs w:val="24"/>
+              <w:lang w:val="pt-BR" w:eastAsia="pt-BR"/>
+              <w14:ligatures w14:val="standardContextual"/>
+            </w:rPr>
+          </w:pPr>
+          <w:hyperlink w:anchor="_Toc200367753" w:history="1">
+            <w:r>
+              <w:rPr>
+                <w:rStyle w:val="Hyperlink"/>
+                <w:noProof/>
+                <w:lang w:val="pt-BR"/>
+              </w:rPr>
+              <w:t>Quem pode praticar corrida?</w:t>
+            </w:r>
+            <w:r>
+              <w:rPr>
+                <w:noProof/>
+                <w:webHidden/>
+              </w:rPr>
+              <w:tab/>
+            </w:r>
+            <w:r>
+              <w:rPr>
+                <w:noProof/>
+                <w:webHidden/>
+              </w:rPr>
+              <w:fldChar w:fldCharType="begin"/>
+            </w:r>
+            <w:r>
+              <w:rPr>
+                <w:noProof/>
+                <w:webHidden/>
+              </w:rPr>
+              <w:instrText xml:space="preserve"> PAGEREF _Toc200367753 \h </w:instrText>
+            </w:r>
+            <w:r>
+              <w:rPr>
+                <w:noProof/>
+                <w:webHidden/>
+              </w:rPr>
+            </w:r>
+            <w:r>
+              <w:rPr>
+                <w:noProof/>
+                <w:webHidden/>
+              </w:rPr>
+              <w:fldChar w:fldCharType="separate"/>
+            </w:r>
+            <w:r>
+              <w:rPr>
+                <w:noProof/>
+                <w:webHidden/>
+              </w:rPr>
+              <w:t>4</w:t>
+            </w:r>
+            <w:r>
+              <w:rPr>
+                <w:noProof/>
+                <w:webHidden/>
+              </w:rPr>
+              <w:fldChar w:fldCharType="end"/>
+            </w:r>
+          </w:hyperlink>
+        </w:p>
+        <w:p>
+          <w:pPr>
+            <w:pStyle w:val="Sumrio1"/>
+            <w:tabs>
+              <w:tab w:val="right" w:leader="dot" w:pos="10778"/>
+            </w:tabs>
+            <w:rPr>
+              <w:rFonts w:asciiTheme="minorHAnsi" w:eastAsiaTheme="minorEastAsia" w:hAnsiTheme="minorHAnsi" w:cstheme="minorBidi"/>
+              <w:noProof/>
+              <w:kern w:val="2"/>
+              <w:sz w:val="24"/>
+              <w:szCs w:val="24"/>
+              <w:lang w:val="pt-BR" w:eastAsia="pt-BR"/>
+              <w14:ligatures w14:val="standardContextual"/>
+            </w:rPr>
+          </w:pPr>
+          <w:hyperlink w:anchor="_Toc200367754" w:history="1">
+            <w:r>
+              <w:rPr>
+                <w:rStyle w:val="Hyperlink"/>
+                <w:noProof/>
+                <w:lang w:val="pt-BR"/>
+              </w:rPr>
+              <w:t>Quais são os tipos de corrida:</w:t>
+            </w:r>
+            <w:r>
+              <w:rPr>
+                <w:noProof/>
+                <w:webHidden/>
+              </w:rPr>
+              <w:tab/>
+            </w:r>
+            <w:r>
+              <w:rPr>
+                <w:noProof/>
+                <w:webHidden/>
+              </w:rPr>
+              <w:fldChar w:fldCharType="begin"/>
+            </w:r>
+            <w:r>
+              <w:rPr>
+                <w:noProof/>
+                <w:webHidden/>
+              </w:rPr>
+              <w:instrText xml:space="preserve"> PAGEREF _Toc200367754 \h </w:instrText>
+            </w:r>
+            <w:r>
+              <w:rPr>
+                <w:noProof/>
+                <w:webHidden/>
+              </w:rPr>
+            </w:r>
+            <w:r>
+              <w:rPr>
+                <w:noProof/>
+                <w:webHidden/>
+              </w:rPr>
+              <w:fldChar w:fldCharType="separate"/>
+            </w:r>
+            <w:r>
+              <w:rPr>
+                <w:noProof/>
+                <w:webHidden/>
+              </w:rPr>
+              <w:t>4</w:t>
+            </w:r>
+            <w:r>
+              <w:rPr>
+                <w:noProof/>
+                <w:webHidden/>
+              </w:rPr>
+              <w:fldChar w:fldCharType="end"/>
+            </w:r>
+          </w:hyperlink>
+        </w:p>
+        <w:p>
+          <w:pPr>
+            <w:pStyle w:val="Sumrio1"/>
+            <w:tabs>
+              <w:tab w:val="right" w:leader="dot" w:pos="10778"/>
+            </w:tabs>
+            <w:rPr>
+              <w:rFonts w:asciiTheme="minorHAnsi" w:eastAsiaTheme="minorEastAsia" w:hAnsiTheme="minorHAnsi" w:cstheme="minorBidi"/>
+              <w:noProof/>
+              <w:kern w:val="2"/>
+              <w:sz w:val="24"/>
+              <w:szCs w:val="24"/>
+              <w:lang w:val="pt-BR" w:eastAsia="pt-BR"/>
+              <w14:ligatures w14:val="standardContextual"/>
+            </w:rPr>
+          </w:pPr>
+          <w:hyperlink w:anchor="_Toc200367755" w:history="1">
+            <w:r>
+              <w:rPr>
+                <w:rStyle w:val="Hyperlink"/>
+                <w:noProof/>
+              </w:rPr>
+              <w:t>O mercado brasileiro de corridas de rua</w:t>
+            </w:r>
+            <w:r>
+              <w:rPr>
+                <w:noProof/>
+                <w:webHidden/>
+              </w:rPr>
+              <w:tab/>
+            </w:r>
+            <w:r>
+              <w:rPr>
+                <w:noProof/>
+                <w:webHidden/>
+              </w:rPr>
+              <w:fldChar w:fldCharType="begin"/>
+            </w:r>
+            <w:r>
+              <w:rPr>
+                <w:noProof/>
+                <w:webHidden/>
+              </w:rPr>
+              <w:instrText xml:space="preserve"> PAGEREF _Toc200367755 \h </w:instrText>
+            </w:r>
+            <w:r>
+              <w:rPr>
+                <w:noProof/>
+                <w:webHidden/>
+              </w:rPr>
+            </w:r>
+            <w:r>
+              <w:rPr>
+                <w:noProof/>
+                <w:webHidden/>
+              </w:rPr>
+              <w:fldChar w:fldCharType="separate"/>
+            </w:r>
+            <w:r>
+              <w:rPr>
+                <w:noProof/>
+                <w:webHidden/>
+              </w:rPr>
+              <w:t>5</w:t>
             </w:r>
             <w:r>
               <w:rPr>
@@ -1039,103 +1612,41 @@
     </w:p>
     <w:p>
       <w:pPr>
+        <w:pStyle w:val="Ttulo"/>
+        <w:ind w:left="0"/>
+        <w:jc w:val="left"/>
+        <w:rPr>
+          <w:noProof/>
+        </w:rPr>
+      </w:pPr>
+    </w:p>
+    <w:p>
+      <w:pPr>
+        <w:pStyle w:val="Ttulo"/>
+        <w:rPr>
+          <w:noProof/>
+        </w:rPr>
+      </w:pPr>
+      <w:r>
+        <w:rPr>
+          <w:noProof/>
+        </w:rPr>
+        <w:t>Contexto</w:t>
+      </w:r>
+    </w:p>
+    <w:p>
+      <w:pPr>
         <w:pStyle w:val="Ttulo1"/>
         <w:rPr>
           <w:noProof/>
         </w:rPr>
       </w:pPr>
-    </w:p>
-    <w:p>
-      <w:pPr>
-        <w:pStyle w:val="Ttulo1"/>
+      <w:bookmarkStart w:id="0" w:name="_Toc200367745"/>
+      <w:r>
         <w:rPr>
           <w:noProof/>
         </w:rPr>
-      </w:pPr>
-    </w:p>
-    <w:p>
-      <w:pPr>
-        <w:pStyle w:val="Ttulo1"/>
-        <w:rPr>
-          <w:noProof/>
-        </w:rPr>
-      </w:pPr>
-    </w:p>
-    <w:p>
-      <w:pPr>
-        <w:pStyle w:val="Ttulo1"/>
-        <w:rPr>
-          <w:noProof/>
-        </w:rPr>
-      </w:pPr>
-    </w:p>
-    <w:p>
-      <w:pPr>
-        <w:pStyle w:val="Ttulo1"/>
-        <w:rPr>
-          <w:noProof/>
-        </w:rPr>
-      </w:pPr>
-    </w:p>
-    <w:p>
-      <w:pPr>
-        <w:pStyle w:val="Ttulo1"/>
-        <w:rPr>
-          <w:noProof/>
-        </w:rPr>
-      </w:pPr>
-    </w:p>
-    <w:p>
-      <w:pPr>
-        <w:pStyle w:val="Ttulo1"/>
-        <w:rPr>
-          <w:noProof/>
-        </w:rPr>
-      </w:pPr>
-    </w:p>
-    <w:p>
-      <w:pPr>
-        <w:pStyle w:val="Ttulo1"/>
-        <w:rPr>
-          <w:noProof/>
-        </w:rPr>
-      </w:pPr>
-    </w:p>
-    <w:p>
-      <w:pPr>
-        <w:pStyle w:val="Ttulo1"/>
-        <w:rPr>
-          <w:noProof/>
-        </w:rPr>
-      </w:pPr>
-    </w:p>
-    <w:p>
-      <w:pPr>
-        <w:pStyle w:val="Ttulo"/>
-        <w:rPr>
-          <w:noProof/>
-        </w:rPr>
-      </w:pPr>
-      <w:r>
-        <w:rPr>
-          <w:noProof/>
-        </w:rPr>
         <w:lastRenderedPageBreak/>
-        <w:t>Contexto</w:t>
-      </w:r>
-    </w:p>
-    <w:p>
-      <w:pPr>
-        <w:pStyle w:val="Ttulo1"/>
-        <w:rPr>
-          <w:noProof/>
-        </w:rPr>
-      </w:pPr>
-      <w:bookmarkStart w:id="0" w:name="_Toc200355557"/>
-      <w:r>
-        <w:rPr>
-          <w:noProof/>
-        </w:rPr>
         <w:t>A Origem das corridas</w:t>
       </w:r>
       <w:bookmarkEnd w:id="0"/>
@@ -1144,16 +1655,11 @@
       <w:pPr>
         <w:pStyle w:val="Ttulo2"/>
       </w:pPr>
-      <w:bookmarkStart w:id="1" w:name="_Toc200355558"/>
-      <w:r>
-        <w:t>Quando originou-se a corrida:</w:t>
+      <w:bookmarkStart w:id="1" w:name="_Toc200367746"/>
+      <w:r>
+        <w:t>Quando originou-se a corrida</w:t>
       </w:r>
       <w:bookmarkEnd w:id="1"/>
-    </w:p>
-    <w:p>
-      <w:pPr>
-        <w:pStyle w:val="Ttulo1"/>
-      </w:pPr>
     </w:p>
     <w:p>
       <w:pPr>
@@ -1202,6 +1708,24 @@
         <w:pStyle w:val="SemEspaamento"/>
         <w:ind w:left="874" w:firstLine="720"/>
       </w:pPr>
+      <w:r>
+        <w:t>Atletismo é a prática esportiva mais antiga, e por isso, é conhecido como o esporte</w:t>
+      </w:r>
+      <w:r>
+        <w:t xml:space="preserve"> </w:t>
+      </w:r>
+      <w:r>
+        <w:t xml:space="preserve">base de todos os outros. Suas modalidades compreendem os movimentos mais comuns para as pessoas desde a </w:t>
+      </w:r>
+      <w:r>
+        <w:t>a</w:t>
+      </w:r>
+      <w:r>
+        <w:t>ntiguidade</w:t>
+      </w:r>
+      <w:r>
+        <w:t>.</w:t>
+      </w:r>
     </w:p>
     <w:p>
       <w:pPr>
@@ -1211,7 +1735,7 @@
           <w:bCs w:val="0"/>
         </w:rPr>
       </w:pPr>
-      <w:bookmarkStart w:id="2" w:name="_Toc200355559"/>
+      <w:bookmarkStart w:id="2" w:name="_Toc200367747"/>
       <w:r>
         <w:rPr>
           <w:b w:val="0"/>
@@ -1233,13 +1757,6 @@
         </w:rPr>
         <w:t xml:space="preserve"> na idade média</w:t>
       </w:r>
-      <w:r>
-        <w:rPr>
-          <w:b w:val="0"/>
-          <w:bCs w:val="0"/>
-        </w:rPr>
-        <w:t>:</w:t>
-      </w:r>
       <w:bookmarkEnd w:id="2"/>
     </w:p>
     <w:p>
@@ -1255,9 +1772,11 @@
       <w:pPr>
         <w:pStyle w:val="Ttulo2"/>
       </w:pPr>
+      <w:bookmarkStart w:id="3" w:name="_Toc200367748"/>
       <w:r>
         <w:t>A lendária história da cidade de Maratona</w:t>
       </w:r>
+      <w:bookmarkEnd w:id="3"/>
     </w:p>
     <w:p>
       <w:pPr>
@@ -1296,9 +1815,11 @@
       <w:pPr>
         <w:pStyle w:val="Ttulo2"/>
       </w:pPr>
+      <w:bookmarkStart w:id="4" w:name="_Toc200367749"/>
       <w:r>
         <w:t>A maratona na Grécia Antiga</w:t>
       </w:r>
+      <w:bookmarkEnd w:id="4"/>
     </w:p>
     <w:p>
       <w:pPr>
@@ -1313,9 +1834,11 @@
       <w:pPr>
         <w:pStyle w:val="Ttulo2"/>
       </w:pPr>
+      <w:bookmarkStart w:id="5" w:name="_Toc200367750"/>
       <w:r>
         <w:t>O renascimento dos Jogos Olímpicos</w:t>
       </w:r>
+      <w:bookmarkEnd w:id="5"/>
     </w:p>
     <w:p>
       <w:pPr>
@@ -1329,20 +1852,18 @@
         <w:t>Fidípides</w:t>
       </w:r>
       <w:r>
-        <w:t xml:space="preserve"> despertou o imaginário de gerações, sendo eternizada no poema de Robert Browning, no século XIX. Entre os admiradores dessa história estava Pierre de Coubertin, que via nos antigos Jogos Olímpicos da Grécia uma oportunidade de unir nações por meio do esporte. Fascinado pelo legado grego e influenciado pelas escavações em Olímpia e eventos esportivos "olímpicos" da época, Coubertin foi o grande responsável pela criação dos Jogos Olímpicos modernos. Sua visão se tornou realidade no final do século XIX, e ele permaneceu à </w:t>
-      </w:r>
-      <w:r>
-        <w:lastRenderedPageBreak/>
-        <w:t>frente do Comitê Olímpico Internacional até 1925, consolidando sua marca na história do esporte.</w:t>
+        <w:t xml:space="preserve"> despertou o imaginário de gerações, sendo eternizada no poema de Robert Browning, no século XIX. Entre os admiradores dessa história estava Pierre de Coubertin, que via nos antigos Jogos Olímpicos da Grécia uma oportunidade de unir nações por meio do esporte. Fascinado pelo legado grego e influenciado pelas escavações em Olímpia e eventos esportivos "olímpicos" da época, Coubertin foi o grande responsável pela criação dos Jogos Olímpicos modernos. Sua visão se tornou realidade no final do século XIX, e ele permaneceu à frente do Comitê Olímpico Internacional até 1925, consolidando sua marca na história do esporte.</w:t>
       </w:r>
     </w:p>
     <w:p>
       <w:pPr>
         <w:pStyle w:val="Ttulo2"/>
       </w:pPr>
+      <w:bookmarkStart w:id="6" w:name="_Toc200367751"/>
       <w:r>
         <w:t>A maratona nos Jogos Olímpicos modernos</w:t>
       </w:r>
+      <w:bookmarkEnd w:id="6"/>
     </w:p>
     <w:p>
       <w:pPr>
@@ -1350,6 +1871,7 @@
         <w:ind w:left="874" w:firstLine="720"/>
       </w:pPr>
       <w:r>
+        <w:lastRenderedPageBreak/>
         <w:t>Desde a primeira edição dos Jogos Olímpicos modernos, em Atenas 1896, a maratona se tornou uma das provas mais desafiadoras e icônicas do evento. A distância oficial de 42.195 metros foi estabelecida em 1921, inspirada na corrida de Londres 1908, cuja rota foi ajustada para que a família real britânica assistisse ao início da prova do Castelo de Windsor. Na estreia da maratona olímpica, Spiridon Louis conquistou a vitória com o tempo de 2h58min50s, percorrendo cada quilômetro com uma média de 4min28s. Já a participação feminina na prova demorou a acontecer</w:t>
       </w:r>
       <w:r>
@@ -1381,9 +1903,11 @@
       <w:pPr>
         <w:pStyle w:val="Ttulo2"/>
       </w:pPr>
+      <w:bookmarkStart w:id="7" w:name="_Toc200367752"/>
       <w:r>
         <w:t>Os brasileiros nas maratonas olímpicas modernas</w:t>
       </w:r>
+      <w:bookmarkEnd w:id="7"/>
     </w:p>
     <w:p>
       <w:pPr>
@@ -1420,42 +1944,337 @@
     </w:p>
     <w:p>
       <w:pPr>
+        <w:pStyle w:val="Ttulo1"/>
+        <w:rPr>
+          <w:lang w:val="pt-BR"/>
+        </w:rPr>
+      </w:pPr>
+      <w:bookmarkStart w:id="8" w:name="_Toc200367753"/>
+      <w:r>
+        <w:rPr>
+          <w:lang w:val="pt-BR"/>
+        </w:rPr>
+        <w:t>Quem pode praticar corrida?</w:t>
+      </w:r>
+      <w:bookmarkEnd w:id="8"/>
+      <w:r>
+        <w:rPr>
+          <w:lang w:val="pt-BR"/>
+        </w:rPr>
+        <w:t xml:space="preserve"> </w:t>
+      </w:r>
+    </w:p>
+    <w:p>
+      <w:pPr>
         <w:pStyle w:val="SemEspaamento"/>
         <w:ind w:left="874" w:firstLine="720"/>
-      </w:pPr>
+        <w:rPr>
+          <w:lang w:val="pt-BR"/>
+        </w:rPr>
+      </w:pPr>
+      <w:r>
+        <w:rPr>
+          <w:lang w:val="pt-BR"/>
+        </w:rPr>
+        <w:t>A corrida é um esporte democrático, acessível a todas as idades e perfis. Crianças, adultos e idosos podem aproveitar os inúmeros benefícios dessa prática, desde que respeitem seus próprios limites e, quando necessário, tenham o acompanhamento de profissionais. Segundo a Sociedade Brasileira de Medicina Esportiva (SBME), qualquer pessoa pode incluir a corrida em sua rotina, desde que tenha um bom condicionamento físico e ajuste a intensidade de acordo com sua capacidade.</w:t>
+      </w:r>
     </w:p>
     <w:p>
       <w:pPr>
         <w:pStyle w:val="SemEspaamento"/>
         <w:ind w:left="874" w:firstLine="720"/>
-      </w:pPr>
+        <w:rPr>
+          <w:lang w:val="pt-BR"/>
+        </w:rPr>
+      </w:pPr>
+      <w:r>
+        <w:rPr>
+          <w:lang w:val="pt-BR"/>
+        </w:rPr>
+        <w:t>Para quem está começando, a recomendação é simples: comece alternando caminhada com trotes leves e vá aumentando o ritmo gradualmente. Além disso, manter uma alimentação equilibrada antes da atividade faz toda a diferença no desempenho e na recuperação. Um nutricionista pode ajudar a definir a melhor estratégia nutricional para cada corredor.</w:t>
+      </w:r>
     </w:p>
     <w:p>
       <w:pPr>
         <w:pStyle w:val="SemEspaamento"/>
         <w:ind w:left="874" w:firstLine="720"/>
-      </w:pPr>
+        <w:rPr>
+          <w:lang w:val="pt-BR"/>
+        </w:rPr>
+      </w:pPr>
+      <w:r>
+        <w:rPr>
+          <w:lang w:val="pt-BR"/>
+        </w:rPr>
+        <w:t>Outro ponto fundamental é a escolha do tênis adequado. Cada pessoa tem um tipo de pisada</w:t>
+      </w:r>
+      <w:r>
+        <w:rPr>
+          <w:lang w:val="pt-BR"/>
+        </w:rPr>
+        <w:t xml:space="preserve">, </w:t>
+      </w:r>
+      <w:r>
+        <w:rPr>
+          <w:lang w:val="pt-BR"/>
+        </w:rPr>
+        <w:t>supinada, normal ou pronada</w:t>
+      </w:r>
+      <w:r>
+        <w:rPr>
+          <w:lang w:val="pt-BR"/>
+        </w:rPr>
+        <w:t>,</w:t>
+      </w:r>
+      <w:r>
+        <w:rPr>
+          <w:lang w:val="pt-BR"/>
+        </w:rPr>
+        <w:t xml:space="preserve"> e usar um calçado compatível ajuda a evitar lesões e melhora o rendimento. Por isso, antes de investir em um tênis de corrida, vale a pena analisar sua pisada e garantir que está optando pelo modelo certo para você.</w:t>
+      </w:r>
+    </w:p>
+    <w:p>
+      <w:pPr>
+        <w:pStyle w:val="Ttulo1"/>
+        <w:rPr>
+          <w:lang w:val="pt-BR"/>
+        </w:rPr>
+      </w:pPr>
+      <w:bookmarkStart w:id="9" w:name="_Toc200367754"/>
+      <w:r>
+        <w:rPr>
+          <w:lang w:val="pt-BR"/>
+        </w:rPr>
+        <w:t>Quais são os t</w:t>
+      </w:r>
+      <w:r>
+        <w:rPr>
+          <w:lang w:val="pt-BR"/>
+        </w:rPr>
+        <w:t>ipos de corrida</w:t>
+      </w:r>
+      <w:bookmarkEnd w:id="9"/>
     </w:p>
     <w:p>
       <w:pPr>
         <w:pStyle w:val="SemEspaamento"/>
         <w:ind w:left="874" w:firstLine="720"/>
-      </w:pPr>
+        <w:rPr>
+          <w:lang w:val="pt-BR"/>
+        </w:rPr>
+      </w:pPr>
+      <w:r>
+        <w:rPr>
+          <w:lang w:val="pt-BR"/>
+        </w:rPr>
+        <w:t>A corrida pode se apresentar de diversas formas, desde desafios naturais em terrenos irregulares até provas repletas de obstáculos. No entanto, o foco aqui é a corrida de rua, a mais tradicional e popular entre os amantes do esporte.</w:t>
+      </w:r>
     </w:p>
     <w:p>
       <w:pPr>
         <w:pStyle w:val="SemEspaamento"/>
         <w:ind w:left="874" w:firstLine="720"/>
-      </w:pPr>
+        <w:rPr>
+          <w:lang w:val="pt-BR"/>
+        </w:rPr>
+      </w:pPr>
+      <w:r>
+        <w:rPr>
+          <w:lang w:val="pt-BR"/>
+        </w:rPr>
+        <w:t xml:space="preserve">Combinando prazer, resistência e superação, a corrida de rua tem um espaço especial no coração dos brasileiros. Entre as provas mais icônicas está a São Silvestre, evento anual que transforma as ruas de São Paulo </w:t>
+      </w:r>
+      <w:r>
+        <w:rPr>
+          <w:lang w:val="pt-BR"/>
+        </w:rPr>
+        <w:t xml:space="preserve">no dia 31 de dezembro </w:t>
+      </w:r>
+      <w:r>
+        <w:rPr>
+          <w:lang w:val="pt-BR"/>
+        </w:rPr>
+        <w:t>em um palco vibrante de esforço e emoção. Seu percurso de 15 km desafia atletas profissionais e amadores em um teste de resistência e determinação.</w:t>
+      </w:r>
     </w:p>
     <w:p>
       <w:pPr>
         <w:pStyle w:val="SemEspaamento"/>
         <w:ind w:left="874" w:firstLine="720"/>
-      </w:pPr>
-      <w:r>
-        <w:t>Atletismo é a prática esportiva mais antiga, e por isso, é conhecido como o esporte-base de todos os outros. Suas modalidades compreendem os movimentos mais comuns para as pessoas desde a Antiguidade</w:t>
-      </w:r>
+        <w:rPr>
+          <w:lang w:val="pt-BR"/>
+        </w:rPr>
+      </w:pPr>
+      <w:r>
+        <w:rPr>
+          <w:lang w:val="pt-BR"/>
+        </w:rPr>
+        <w:t xml:space="preserve">Apesar de ser uma das corridas mais famosas do país, essa distância não é a mais comum. </w:t>
+      </w:r>
+      <w:r>
+        <w:rPr>
+          <w:lang w:val="pt-BR"/>
+        </w:rPr>
+        <w:lastRenderedPageBreak/>
+        <w:t>As provas realizadas no Brasil geralmente seguem padrões bem definidos, com trajetos de 5 km, 10 km, 21 km (meia maratona) e 42 km (maratona completa), permitindo que cada corredor encontre o desafio ideal para seu nível e objetivo.</w:t>
+      </w:r>
+    </w:p>
+    <w:p>
+      <w:pPr>
+        <w:pStyle w:val="SemEspaamento"/>
+        <w:ind w:left="874" w:firstLine="720"/>
+        <w:rPr>
+          <w:lang w:val="pt-BR"/>
+        </w:rPr>
+      </w:pPr>
+      <w:r>
+        <w:rPr>
+          <w:lang w:val="pt-BR"/>
+        </w:rPr>
+        <w:t>Seja para quem busca superação ou simplesmente quer sentir a liberdade dos passos sobre o asfalto, a corrida de rua continua sendo um dos esportes mais cativantes do mundo!</w:t>
+      </w:r>
+    </w:p>
+    <w:p>
+      <w:pPr>
+        <w:pStyle w:val="Ttulo1"/>
+      </w:pPr>
+      <w:bookmarkStart w:id="10" w:name="_Toc200367755"/>
+      <w:r>
+        <w:t>O mercado brasileiro de corridas de rua</w:t>
+      </w:r>
+      <w:bookmarkEnd w:id="10"/>
+    </w:p>
+    <w:p>
+      <w:pPr>
+        <w:pStyle w:val="SemEspaamento"/>
+        <w:ind w:left="874" w:firstLine="720"/>
+        <w:rPr>
+          <w:lang w:val="pt-BR"/>
+        </w:rPr>
+      </w:pPr>
+      <w:r>
+        <w:rPr>
+          <w:lang w:val="pt-BR"/>
+        </w:rPr>
+        <w:t xml:space="preserve">O universo das corridas de rua no Brasil está em plena ascensão, e tudo indica que continuará se </w:t>
+      </w:r>
+      <w:r>
+        <w:rPr>
+          <w:lang w:val="pt-BR"/>
+        </w:rPr>
+        <w:t>crescimento</w:t>
+      </w:r>
+      <w:r>
+        <w:rPr>
+          <w:lang w:val="pt-BR"/>
+        </w:rPr>
+        <w:t xml:space="preserve"> nos próximos anos. O país tem se tornado um verdadeiro palco para eventos que atraem corredores de todos os perfis, desde atletas profissionais até amadores apaixonados pela prática. Esse crescimento impulsiona não só a profissionalização do esporte, mas também a criação de corridas temáticas, que misturam competição e turismo, proporcionando experiências únicas aos participantes.</w:t>
+      </w:r>
+    </w:p>
+    <w:p>
+      <w:pPr>
+        <w:pStyle w:val="SemEspaamento"/>
+        <w:ind w:left="874" w:firstLine="720"/>
+        <w:rPr>
+          <w:lang w:val="pt-BR"/>
+        </w:rPr>
+      </w:pPr>
+      <w:r>
+        <w:rPr>
+          <w:lang w:val="pt-BR"/>
+        </w:rPr>
+        <w:t xml:space="preserve">Além da própria corrida, essa evolução tem gerado um mercado </w:t>
+      </w:r>
+      <w:r>
+        <w:rPr>
+          <w:lang w:val="pt-BR"/>
+        </w:rPr>
+        <w:t xml:space="preserve">expressivo </w:t>
+      </w:r>
+      <w:r>
+        <w:rPr>
+          <w:lang w:val="pt-BR"/>
+        </w:rPr>
+        <w:t xml:space="preserve">de produtos e serviços especializados. Hoje, empresas investem pesado em inovações que vão desde equipamentos sonoros para treinos, monitores cardíacos, revistas e livros sobre o esporte, até calçados desenvolvidos com tecnologia avançada, bebidas para hidratação, cronômetros, acessórios curiosos como bastões para afastar cães e até chicletes </w:t>
+      </w:r>
+      <w:r>
+        <w:rPr>
+          <w:lang w:val="pt-BR"/>
+        </w:rPr>
+        <w:t xml:space="preserve">energético e chiclete </w:t>
+      </w:r>
+      <w:r>
+        <w:rPr>
+          <w:lang w:val="pt-BR"/>
+        </w:rPr>
+        <w:t>contra a sede.</w:t>
+      </w:r>
+    </w:p>
+    <w:p>
+      <w:pPr>
+        <w:pStyle w:val="SemEspaamento"/>
+        <w:ind w:left="874" w:firstLine="720"/>
+        <w:rPr>
+          <w:lang w:val="pt-BR"/>
+        </w:rPr>
+      </w:pPr>
+      <w:r>
+        <w:rPr>
+          <w:lang w:val="pt-BR"/>
+        </w:rPr>
+        <w:t>E os números mostram o impacto desse crescimento! Segundo a ABRACEO (Associação Brasileira de Organizadores de Eventos de Corrida), o mercado de corridas de rua movimenta cerca de R$ 1 bilhão em inscrições anualmente. Quando consideramos o impacto no turismo esportivo, esse valor salta para impressionantes R$ 2,5 bilhões, reforçando a importância desse setor para a economia e para o desenvolvimento do esporte no país.</w:t>
+      </w:r>
+    </w:p>
+    <w:p>
+      <w:pPr>
+        <w:pStyle w:val="SemEspaamento"/>
+        <w:ind w:left="874" w:firstLine="720"/>
+        <w:rPr>
+          <w:lang w:val="pt-BR"/>
+        </w:rPr>
+      </w:pPr>
+      <w:r>
+        <w:rPr>
+          <w:lang w:val="pt-BR"/>
+        </w:rPr>
+        <w:t>Com tamanha diversidade e inovação, fica evidente que a corrida de rua no Brasil não é apenas um esporte</w:t>
+      </w:r>
+      <w:r>
+        <w:rPr>
+          <w:lang w:val="pt-BR"/>
+        </w:rPr>
+        <w:t>,</w:t>
+      </w:r>
+      <w:r>
+        <w:rPr>
+          <w:lang w:val="pt-BR"/>
+        </w:rPr>
+        <w:t xml:space="preserve"> é um movimento, uma cultura que conecta pessoas, impulsiona negócios e fortalece o mercado esportivo.</w:t>
+      </w:r>
+    </w:p>
+    <w:p>
+      <w:pPr>
+        <w:pStyle w:val="SemEspaamento"/>
+        <w:ind w:left="874" w:firstLine="720"/>
+      </w:pPr>
+    </w:p>
+    <w:p>
+      <w:pPr>
+        <w:pStyle w:val="SemEspaamento"/>
+        <w:ind w:left="874" w:firstLine="720"/>
+      </w:pPr>
+    </w:p>
+    <w:p>
+      <w:pPr>
+        <w:pStyle w:val="SemEspaamento"/>
+        <w:ind w:left="874" w:firstLine="720"/>
+      </w:pPr>
+    </w:p>
+    <w:p>
+      <w:pPr>
+        <w:pStyle w:val="SemEspaamento"/>
+        <w:ind w:left="874" w:firstLine="720"/>
+      </w:pPr>
     </w:p>
     <w:p>
       <w:pPr>
@@ -1738,7 +2557,13 @@
                             <w:rPr>
                               <w:spacing w:val="-5"/>
                             </w:rPr>
-                            <w:t>10</w:t>
+                            <w:t>1</w:t>
+                          </w:r>
+                          <w:r>
+                            <w:rPr>
+                              <w:spacing w:val="-5"/>
+                            </w:rPr>
+                            <w:t>0</w:t>
                           </w:r>
                           <w:r>
                             <w:rPr>
@@ -1795,7 +2620,13 @@
                       <w:rPr>
                         <w:spacing w:val="-5"/>
                       </w:rPr>
-                      <w:t>10</w:t>
+                      <w:t>1</w:t>
+                    </w:r>
+                    <w:r>
+                      <w:rPr>
+                        <w:spacing w:val="-5"/>
+                      </w:rPr>
+                      <w:t>0</w:t>
                     </w:r>
                     <w:r>
                       <w:rPr>

</xml_diff>

<commit_message>
Ajustes do banco de dados na VM
</commit_message>
<xml_diff>
--- a/Documentação/Correr_com_propósito.docx
+++ b/Documentação/Correr_com_propósito.docx
@@ -640,7 +640,7 @@
           <w:r>
             <w:fldChar w:fldCharType="separate"/>
           </w:r>
-          <w:hyperlink w:anchor="_Toc200452422" w:history="1">
+          <w:hyperlink w:anchor="_Toc200458138" w:history="1">
             <w:r>
               <w:rPr>
                 <w:rStyle w:val="Hyperlink"/>
@@ -686,7 +686,7 @@
                 <w:noProof/>
                 <w:webHidden/>
               </w:rPr>
-              <w:instrText xml:space="preserve"> PAGEREF _Toc200452422 \h </w:instrText>
+              <w:instrText xml:space="preserve"> PAGEREF _Toc200458138 \h </w:instrText>
             </w:r>
             <w:r>
               <w:rPr>
@@ -706,7 +706,7 @@
                 <w:noProof/>
                 <w:webHidden/>
               </w:rPr>
-              <w:t>3</w:t>
+              <w:t>2</w:t>
             </w:r>
             <w:r>
               <w:rPr>
@@ -733,7 +733,7 @@
               <w14:ligatures w14:val="standardContextual"/>
             </w:rPr>
           </w:pPr>
-          <w:hyperlink w:anchor="_Toc200452423" w:history="1">
+          <w:hyperlink w:anchor="_Toc200458139" w:history="1">
             <w:r>
               <w:rPr>
                 <w:rStyle w:val="Hyperlink"/>
@@ -760,7 +760,7 @@
                 <w:noProof/>
                 <w:webHidden/>
               </w:rPr>
-              <w:instrText xml:space="preserve"> PAGEREF _Toc200452423 \h </w:instrText>
+              <w:instrText xml:space="preserve"> PAGEREF _Toc200458139 \h </w:instrText>
             </w:r>
             <w:r>
               <w:rPr>
@@ -808,7 +808,7 @@
               <w14:ligatures w14:val="standardContextual"/>
             </w:rPr>
           </w:pPr>
-          <w:hyperlink w:anchor="_Toc200452424" w:history="1">
+          <w:hyperlink w:anchor="_Toc200458140" w:history="1">
             <w:r>
               <w:rPr>
                 <w:rStyle w:val="Hyperlink"/>
@@ -854,7 +854,7 @@
                 <w:noProof/>
                 <w:webHidden/>
               </w:rPr>
-              <w:instrText xml:space="preserve"> PAGEREF _Toc200452424 \h </w:instrText>
+              <w:instrText xml:space="preserve"> PAGEREF _Toc200458140 \h </w:instrText>
             </w:r>
             <w:r>
               <w:rPr>
@@ -901,7 +901,7 @@
               <w14:ligatures w14:val="standardContextual"/>
             </w:rPr>
           </w:pPr>
-          <w:hyperlink w:anchor="_Toc200452425" w:history="1">
+          <w:hyperlink w:anchor="_Toc200458141" w:history="1">
             <w:r>
               <w:rPr>
                 <w:rStyle w:val="Hyperlink"/>
@@ -928,7 +928,7 @@
                 <w:noProof/>
                 <w:webHidden/>
               </w:rPr>
-              <w:instrText xml:space="preserve"> PAGEREF _Toc200452425 \h </w:instrText>
+              <w:instrText xml:space="preserve"> PAGEREF _Toc200458141 \h </w:instrText>
             </w:r>
             <w:r>
               <w:rPr>
@@ -975,7 +975,7 @@
               <w14:ligatures w14:val="standardContextual"/>
             </w:rPr>
           </w:pPr>
-          <w:hyperlink w:anchor="_Toc200452426" w:history="1">
+          <w:hyperlink w:anchor="_Toc200458142" w:history="1">
             <w:r>
               <w:rPr>
                 <w:rStyle w:val="Hyperlink"/>
@@ -1002,7 +1002,7 @@
                 <w:noProof/>
                 <w:webHidden/>
               </w:rPr>
-              <w:instrText xml:space="preserve"> PAGEREF _Toc200452426 \h </w:instrText>
+              <w:instrText xml:space="preserve"> PAGEREF _Toc200458142 \h </w:instrText>
             </w:r>
             <w:r>
               <w:rPr>
@@ -1049,7 +1049,7 @@
               <w14:ligatures w14:val="standardContextual"/>
             </w:rPr>
           </w:pPr>
-          <w:hyperlink w:anchor="_Toc200452427" w:history="1">
+          <w:hyperlink w:anchor="_Toc200458143" w:history="1">
             <w:r>
               <w:rPr>
                 <w:rStyle w:val="Hyperlink"/>
@@ -1076,7 +1076,7 @@
                 <w:noProof/>
                 <w:webHidden/>
               </w:rPr>
-              <w:instrText xml:space="preserve"> PAGEREF _Toc200452427 \h </w:instrText>
+              <w:instrText xml:space="preserve"> PAGEREF _Toc200458143 \h </w:instrText>
             </w:r>
             <w:r>
               <w:rPr>
@@ -1096,7 +1096,7 @@
                 <w:noProof/>
                 <w:webHidden/>
               </w:rPr>
-              <w:t>4</w:t>
+              <w:t>3</w:t>
             </w:r>
             <w:r>
               <w:rPr>
@@ -1123,7 +1123,7 @@
               <w14:ligatures w14:val="standardContextual"/>
             </w:rPr>
           </w:pPr>
-          <w:hyperlink w:anchor="_Toc200452428" w:history="1">
+          <w:hyperlink w:anchor="_Toc200458144" w:history="1">
             <w:r>
               <w:rPr>
                 <w:rStyle w:val="Hyperlink"/>
@@ -1150,7 +1150,7 @@
                 <w:noProof/>
                 <w:webHidden/>
               </w:rPr>
-              <w:instrText xml:space="preserve"> PAGEREF _Toc200452428 \h </w:instrText>
+              <w:instrText xml:space="preserve"> PAGEREF _Toc200458144 \h </w:instrText>
             </w:r>
             <w:r>
               <w:rPr>
@@ -1197,7 +1197,7 @@
               <w14:ligatures w14:val="standardContextual"/>
             </w:rPr>
           </w:pPr>
-          <w:hyperlink w:anchor="_Toc200452429" w:history="1">
+          <w:hyperlink w:anchor="_Toc200458145" w:history="1">
             <w:r>
               <w:rPr>
                 <w:rStyle w:val="Hyperlink"/>
@@ -1224,7 +1224,7 @@
                 <w:noProof/>
                 <w:webHidden/>
               </w:rPr>
-              <w:instrText xml:space="preserve"> PAGEREF _Toc200452429 \h </w:instrText>
+              <w:instrText xml:space="preserve"> PAGEREF _Toc200458145 \h </w:instrText>
             </w:r>
             <w:r>
               <w:rPr>
@@ -1272,7 +1272,7 @@
               <w14:ligatures w14:val="standardContextual"/>
             </w:rPr>
           </w:pPr>
-          <w:hyperlink w:anchor="_Toc200452430" w:history="1">
+          <w:hyperlink w:anchor="_Toc200458146" w:history="1">
             <w:r>
               <w:rPr>
                 <w:rStyle w:val="Hyperlink"/>
@@ -1320,7 +1320,7 @@
                 <w:noProof/>
                 <w:webHidden/>
               </w:rPr>
-              <w:instrText xml:space="preserve"> PAGEREF _Toc200452430 \h </w:instrText>
+              <w:instrText xml:space="preserve"> PAGEREF _Toc200458146 \h </w:instrText>
             </w:r>
             <w:r>
               <w:rPr>
@@ -1368,7 +1368,7 @@
               <w14:ligatures w14:val="standardContextual"/>
             </w:rPr>
           </w:pPr>
-          <w:hyperlink w:anchor="_Toc200452431" w:history="1">
+          <w:hyperlink w:anchor="_Toc200458147" w:history="1">
             <w:r>
               <w:rPr>
                 <w:rStyle w:val="Hyperlink"/>
@@ -1416,7 +1416,7 @@
                 <w:noProof/>
                 <w:webHidden/>
               </w:rPr>
-              <w:instrText xml:space="preserve"> PAGEREF _Toc200452431 \h </w:instrText>
+              <w:instrText xml:space="preserve"> PAGEREF _Toc200458147 \h </w:instrText>
             </w:r>
             <w:r>
               <w:rPr>
@@ -1436,7 +1436,7 @@
                 <w:noProof/>
                 <w:webHidden/>
               </w:rPr>
-              <w:t>5</w:t>
+              <w:t>4</w:t>
             </w:r>
             <w:r>
               <w:rPr>
@@ -1463,7 +1463,7 @@
               <w14:ligatures w14:val="standardContextual"/>
             </w:rPr>
           </w:pPr>
-          <w:hyperlink w:anchor="_Toc200452432" w:history="1">
+          <w:hyperlink w:anchor="_Toc200458148" w:history="1">
             <w:r>
               <w:rPr>
                 <w:rStyle w:val="Hyperlink"/>
@@ -1491,7 +1491,7 @@
                 <w:noProof/>
                 <w:webHidden/>
               </w:rPr>
-              <w:instrText xml:space="preserve"> PAGEREF _Toc200452432 \h </w:instrText>
+              <w:instrText xml:space="preserve"> PAGEREF _Toc200458148 \h </w:instrText>
             </w:r>
             <w:r>
               <w:rPr>
@@ -1538,7 +1538,7 @@
               <w14:ligatures w14:val="standardContextual"/>
             </w:rPr>
           </w:pPr>
-          <w:hyperlink w:anchor="_Toc200452433" w:history="1">
+          <w:hyperlink w:anchor="_Toc200458149" w:history="1">
             <w:r>
               <w:rPr>
                 <w:rStyle w:val="Hyperlink"/>
@@ -1566,7 +1566,7 @@
                 <w:noProof/>
                 <w:webHidden/>
               </w:rPr>
-              <w:instrText xml:space="preserve"> PAGEREF _Toc200452433 \h </w:instrText>
+              <w:instrText xml:space="preserve"> PAGEREF _Toc200458149 \h </w:instrText>
             </w:r>
             <w:r>
               <w:rPr>
@@ -1613,7 +1613,7 @@
               <w14:ligatures w14:val="standardContextual"/>
             </w:rPr>
           </w:pPr>
-          <w:hyperlink w:anchor="_Toc200452434" w:history="1">
+          <w:hyperlink w:anchor="_Toc200458150" w:history="1">
             <w:r>
               <w:rPr>
                 <w:rStyle w:val="Hyperlink"/>
@@ -1641,7 +1641,7 @@
                 <w:noProof/>
                 <w:webHidden/>
               </w:rPr>
-              <w:instrText xml:space="preserve"> PAGEREF _Toc200452434 \h </w:instrText>
+              <w:instrText xml:space="preserve"> PAGEREF _Toc200458150 \h </w:instrText>
             </w:r>
             <w:r>
               <w:rPr>
@@ -1688,7 +1688,7 @@
               <w14:ligatures w14:val="standardContextual"/>
             </w:rPr>
           </w:pPr>
-          <w:hyperlink w:anchor="_Toc200452435" w:history="1">
+          <w:hyperlink w:anchor="_Toc200458151" w:history="1">
             <w:r>
               <w:rPr>
                 <w:rStyle w:val="Hyperlink"/>
@@ -1716,7 +1716,7 @@
                 <w:noProof/>
                 <w:webHidden/>
               </w:rPr>
-              <w:instrText xml:space="preserve"> PAGEREF _Toc200452435 \h </w:instrText>
+              <w:instrText xml:space="preserve"> PAGEREF _Toc200458151 \h </w:instrText>
             </w:r>
             <w:r>
               <w:rPr>
@@ -1736,7 +1736,7 @@
                 <w:noProof/>
                 <w:webHidden/>
               </w:rPr>
-              <w:t>6</w:t>
+              <w:t>5</w:t>
             </w:r>
             <w:r>
               <w:rPr>
@@ -1763,7 +1763,7 @@
               <w14:ligatures w14:val="standardContextual"/>
             </w:rPr>
           </w:pPr>
-          <w:hyperlink w:anchor="_Toc200452436" w:history="1">
+          <w:hyperlink w:anchor="_Toc200458152" w:history="1">
             <w:r>
               <w:rPr>
                 <w:rStyle w:val="Hyperlink"/>
@@ -1791,7 +1791,7 @@
                 <w:noProof/>
                 <w:webHidden/>
               </w:rPr>
-              <w:instrText xml:space="preserve"> PAGEREF _Toc200452436 \h </w:instrText>
+              <w:instrText xml:space="preserve"> PAGEREF _Toc200458152 \h </w:instrText>
             </w:r>
             <w:r>
               <w:rPr>
@@ -1839,7 +1839,7 @@
               <w14:ligatures w14:val="standardContextual"/>
             </w:rPr>
           </w:pPr>
-          <w:hyperlink w:anchor="_Toc200452437" w:history="1">
+          <w:hyperlink w:anchor="_Toc200458153" w:history="1">
             <w:r>
               <w:rPr>
                 <w:rStyle w:val="Hyperlink"/>
@@ -1885,7 +1885,7 @@
                 <w:noProof/>
                 <w:webHidden/>
               </w:rPr>
-              <w:instrText xml:space="preserve"> PAGEREF _Toc200452437 \h </w:instrText>
+              <w:instrText xml:space="preserve"> PAGEREF _Toc200458153 \h </w:instrText>
             </w:r>
             <w:r>
               <w:rPr>
@@ -1933,7 +1933,7 @@
               <w14:ligatures w14:val="standardContextual"/>
             </w:rPr>
           </w:pPr>
-          <w:hyperlink w:anchor="_Toc200452438" w:history="1">
+          <w:hyperlink w:anchor="_Toc200458154" w:history="1">
             <w:r>
               <w:rPr>
                 <w:rStyle w:val="Hyperlink"/>
@@ -1979,7 +1979,7 @@
                 <w:noProof/>
                 <w:webHidden/>
               </w:rPr>
-              <w:instrText xml:space="preserve"> PAGEREF _Toc200452438 \h </w:instrText>
+              <w:instrText xml:space="preserve"> PAGEREF _Toc200458154 \h </w:instrText>
             </w:r>
             <w:r>
               <w:rPr>
@@ -2000,6 +2000,468 @@
                 <w:webHidden/>
               </w:rPr>
               <w:t>6</w:t>
+            </w:r>
+            <w:r>
+              <w:rPr>
+                <w:noProof/>
+                <w:webHidden/>
+              </w:rPr>
+              <w:fldChar w:fldCharType="end"/>
+            </w:r>
+          </w:hyperlink>
+        </w:p>
+        <w:p>
+          <w:pPr>
+            <w:pStyle w:val="Sumrio1"/>
+            <w:tabs>
+              <w:tab w:val="left" w:pos="440"/>
+              <w:tab w:val="right" w:leader="dot" w:pos="10778"/>
+            </w:tabs>
+            <w:rPr>
+              <w:rFonts w:asciiTheme="minorHAnsi" w:eastAsiaTheme="minorEastAsia" w:hAnsiTheme="minorHAnsi" w:cstheme="minorBidi"/>
+              <w:noProof/>
+              <w:kern w:val="2"/>
+              <w:sz w:val="24"/>
+              <w:szCs w:val="24"/>
+              <w:lang w:val="pt-BR" w:eastAsia="pt-BR"/>
+              <w14:ligatures w14:val="standardContextual"/>
+            </w:rPr>
+          </w:pPr>
+          <w:hyperlink w:anchor="_Toc200458155" w:history="1">
+            <w:r>
+              <w:rPr>
+                <w:rStyle w:val="Hyperlink"/>
+                <w:noProof/>
+                <w:lang w:val="pt-BR"/>
+              </w:rPr>
+              <w:t>7.</w:t>
+            </w:r>
+            <w:r>
+              <w:rPr>
+                <w:rFonts w:asciiTheme="minorHAnsi" w:eastAsiaTheme="minorEastAsia" w:hAnsiTheme="minorHAnsi" w:cstheme="minorBidi"/>
+                <w:noProof/>
+                <w:kern w:val="2"/>
+                <w:sz w:val="24"/>
+                <w:szCs w:val="24"/>
+                <w:lang w:val="pt-BR" w:eastAsia="pt-BR"/>
+                <w14:ligatures w14:val="standardContextual"/>
+              </w:rPr>
+              <w:tab/>
+            </w:r>
+            <w:r>
+              <w:rPr>
+                <w:rStyle w:val="Hyperlink"/>
+                <w:noProof/>
+                <w:lang w:val="pt-BR"/>
+              </w:rPr>
+              <w:t>Boas práticas para corredores</w:t>
+            </w:r>
+            <w:r>
+              <w:rPr>
+                <w:noProof/>
+                <w:webHidden/>
+              </w:rPr>
+              <w:tab/>
+            </w:r>
+            <w:r>
+              <w:rPr>
+                <w:noProof/>
+                <w:webHidden/>
+              </w:rPr>
+              <w:fldChar w:fldCharType="begin"/>
+            </w:r>
+            <w:r>
+              <w:rPr>
+                <w:noProof/>
+                <w:webHidden/>
+              </w:rPr>
+              <w:instrText xml:space="preserve"> PAGEREF _Toc200458155 \h </w:instrText>
+            </w:r>
+            <w:r>
+              <w:rPr>
+                <w:noProof/>
+                <w:webHidden/>
+              </w:rPr>
+            </w:r>
+            <w:r>
+              <w:rPr>
+                <w:noProof/>
+                <w:webHidden/>
+              </w:rPr>
+              <w:fldChar w:fldCharType="separate"/>
+            </w:r>
+            <w:r>
+              <w:rPr>
+                <w:noProof/>
+                <w:webHidden/>
+              </w:rPr>
+              <w:t>6</w:t>
+            </w:r>
+            <w:r>
+              <w:rPr>
+                <w:noProof/>
+                <w:webHidden/>
+              </w:rPr>
+              <w:fldChar w:fldCharType="end"/>
+            </w:r>
+          </w:hyperlink>
+        </w:p>
+        <w:p>
+          <w:pPr>
+            <w:pStyle w:val="Sumrio2"/>
+            <w:tabs>
+              <w:tab w:val="right" w:leader="dot" w:pos="10778"/>
+            </w:tabs>
+            <w:rPr>
+              <w:rFonts w:asciiTheme="minorHAnsi" w:eastAsiaTheme="minorEastAsia" w:hAnsiTheme="minorHAnsi" w:cstheme="minorBidi"/>
+              <w:noProof/>
+              <w:kern w:val="2"/>
+              <w:sz w:val="24"/>
+              <w:szCs w:val="24"/>
+              <w:lang w:val="pt-BR" w:eastAsia="pt-BR"/>
+              <w14:ligatures w14:val="standardContextual"/>
+            </w:rPr>
+          </w:pPr>
+          <w:hyperlink w:anchor="_Toc200458156" w:history="1">
+            <w:r>
+              <w:rPr>
+                <w:rStyle w:val="Hyperlink"/>
+                <w:noProof/>
+              </w:rPr>
+              <w:t>Os inúmeros benefícios da corrida de rua</w:t>
+            </w:r>
+            <w:r>
+              <w:rPr>
+                <w:noProof/>
+                <w:webHidden/>
+              </w:rPr>
+              <w:tab/>
+            </w:r>
+            <w:r>
+              <w:rPr>
+                <w:noProof/>
+                <w:webHidden/>
+              </w:rPr>
+              <w:fldChar w:fldCharType="begin"/>
+            </w:r>
+            <w:r>
+              <w:rPr>
+                <w:noProof/>
+                <w:webHidden/>
+              </w:rPr>
+              <w:instrText xml:space="preserve"> PAGEREF _Toc200458156 \h </w:instrText>
+            </w:r>
+            <w:r>
+              <w:rPr>
+                <w:noProof/>
+                <w:webHidden/>
+              </w:rPr>
+            </w:r>
+            <w:r>
+              <w:rPr>
+                <w:noProof/>
+                <w:webHidden/>
+              </w:rPr>
+              <w:fldChar w:fldCharType="separate"/>
+            </w:r>
+            <w:r>
+              <w:rPr>
+                <w:noProof/>
+                <w:webHidden/>
+              </w:rPr>
+              <w:t>7</w:t>
+            </w:r>
+            <w:r>
+              <w:rPr>
+                <w:noProof/>
+                <w:webHidden/>
+              </w:rPr>
+              <w:fldChar w:fldCharType="end"/>
+            </w:r>
+          </w:hyperlink>
+        </w:p>
+        <w:p>
+          <w:pPr>
+            <w:pStyle w:val="Sumrio1"/>
+            <w:tabs>
+              <w:tab w:val="left" w:pos="440"/>
+              <w:tab w:val="right" w:leader="dot" w:pos="10778"/>
+            </w:tabs>
+            <w:rPr>
+              <w:rFonts w:asciiTheme="minorHAnsi" w:eastAsiaTheme="minorEastAsia" w:hAnsiTheme="minorHAnsi" w:cstheme="minorBidi"/>
+              <w:noProof/>
+              <w:kern w:val="2"/>
+              <w:sz w:val="24"/>
+              <w:szCs w:val="24"/>
+              <w:lang w:val="pt-BR" w:eastAsia="pt-BR"/>
+              <w14:ligatures w14:val="standardContextual"/>
+            </w:rPr>
+          </w:pPr>
+          <w:hyperlink w:anchor="_Toc200458157" w:history="1">
+            <w:r>
+              <w:rPr>
+                <w:rStyle w:val="Hyperlink"/>
+                <w:noProof/>
+              </w:rPr>
+              <w:t>8.</w:t>
+            </w:r>
+            <w:r>
+              <w:rPr>
+                <w:rFonts w:asciiTheme="minorHAnsi" w:eastAsiaTheme="minorEastAsia" w:hAnsiTheme="minorHAnsi" w:cstheme="minorBidi"/>
+                <w:noProof/>
+                <w:kern w:val="2"/>
+                <w:sz w:val="24"/>
+                <w:szCs w:val="24"/>
+                <w:lang w:val="pt-BR" w:eastAsia="pt-BR"/>
+                <w14:ligatures w14:val="standardContextual"/>
+              </w:rPr>
+              <w:tab/>
+            </w:r>
+            <w:r>
+              <w:rPr>
+                <w:rStyle w:val="Hyperlink"/>
+                <w:noProof/>
+              </w:rPr>
+              <w:t>O impacto</w:t>
+            </w:r>
+            <w:r>
+              <w:rPr>
+                <w:rStyle w:val="Hyperlink"/>
+                <w:noProof/>
+                <w:spacing w:val="-6"/>
+              </w:rPr>
+              <w:t xml:space="preserve"> </w:t>
+            </w:r>
+            <w:r>
+              <w:rPr>
+                <w:rStyle w:val="Hyperlink"/>
+                <w:noProof/>
+              </w:rPr>
+              <w:t>cultural</w:t>
+            </w:r>
+            <w:r>
+              <w:rPr>
+                <w:rStyle w:val="Hyperlink"/>
+                <w:noProof/>
+                <w:spacing w:val="-5"/>
+              </w:rPr>
+              <w:t xml:space="preserve"> </w:t>
+            </w:r>
+            <w:r>
+              <w:rPr>
+                <w:rStyle w:val="Hyperlink"/>
+                <w:noProof/>
+              </w:rPr>
+              <w:t>da corrida de rua</w:t>
+            </w:r>
+            <w:r>
+              <w:rPr>
+                <w:noProof/>
+                <w:webHidden/>
+              </w:rPr>
+              <w:tab/>
+            </w:r>
+            <w:r>
+              <w:rPr>
+                <w:noProof/>
+                <w:webHidden/>
+              </w:rPr>
+              <w:fldChar w:fldCharType="begin"/>
+            </w:r>
+            <w:r>
+              <w:rPr>
+                <w:noProof/>
+                <w:webHidden/>
+              </w:rPr>
+              <w:instrText xml:space="preserve"> PAGEREF _Toc200458157 \h </w:instrText>
+            </w:r>
+            <w:r>
+              <w:rPr>
+                <w:noProof/>
+                <w:webHidden/>
+              </w:rPr>
+            </w:r>
+            <w:r>
+              <w:rPr>
+                <w:noProof/>
+                <w:webHidden/>
+              </w:rPr>
+              <w:fldChar w:fldCharType="separate"/>
+            </w:r>
+            <w:r>
+              <w:rPr>
+                <w:noProof/>
+                <w:webHidden/>
+              </w:rPr>
+              <w:t>7</w:t>
+            </w:r>
+            <w:r>
+              <w:rPr>
+                <w:noProof/>
+                <w:webHidden/>
+              </w:rPr>
+              <w:fldChar w:fldCharType="end"/>
+            </w:r>
+          </w:hyperlink>
+        </w:p>
+        <w:p>
+          <w:pPr>
+            <w:pStyle w:val="Sumrio1"/>
+            <w:tabs>
+              <w:tab w:val="left" w:pos="440"/>
+              <w:tab w:val="right" w:leader="dot" w:pos="10778"/>
+            </w:tabs>
+            <w:rPr>
+              <w:rFonts w:asciiTheme="minorHAnsi" w:eastAsiaTheme="minorEastAsia" w:hAnsiTheme="minorHAnsi" w:cstheme="minorBidi"/>
+              <w:noProof/>
+              <w:kern w:val="2"/>
+              <w:sz w:val="24"/>
+              <w:szCs w:val="24"/>
+              <w:lang w:val="pt-BR" w:eastAsia="pt-BR"/>
+              <w14:ligatures w14:val="standardContextual"/>
+            </w:rPr>
+          </w:pPr>
+          <w:hyperlink w:anchor="_Toc200458158" w:history="1">
+            <w:r>
+              <w:rPr>
+                <w:rStyle w:val="Hyperlink"/>
+                <w:noProof/>
+              </w:rPr>
+              <w:t>9.</w:t>
+            </w:r>
+            <w:r>
+              <w:rPr>
+                <w:rFonts w:asciiTheme="minorHAnsi" w:eastAsiaTheme="minorEastAsia" w:hAnsiTheme="minorHAnsi" w:cstheme="minorBidi"/>
+                <w:noProof/>
+                <w:kern w:val="2"/>
+                <w:sz w:val="24"/>
+                <w:szCs w:val="24"/>
+                <w:lang w:val="pt-BR" w:eastAsia="pt-BR"/>
+                <w14:ligatures w14:val="standardContextual"/>
+              </w:rPr>
+              <w:tab/>
+            </w:r>
+            <w:r>
+              <w:rPr>
+                <w:rStyle w:val="Hyperlink"/>
+                <w:noProof/>
+              </w:rPr>
+              <w:t>Tecnologia a serviço da corrida</w:t>
+            </w:r>
+            <w:r>
+              <w:rPr>
+                <w:noProof/>
+                <w:webHidden/>
+              </w:rPr>
+              <w:tab/>
+            </w:r>
+            <w:r>
+              <w:rPr>
+                <w:noProof/>
+                <w:webHidden/>
+              </w:rPr>
+              <w:fldChar w:fldCharType="begin"/>
+            </w:r>
+            <w:r>
+              <w:rPr>
+                <w:noProof/>
+                <w:webHidden/>
+              </w:rPr>
+              <w:instrText xml:space="preserve"> PAGEREF _Toc200458158 \h </w:instrText>
+            </w:r>
+            <w:r>
+              <w:rPr>
+                <w:noProof/>
+                <w:webHidden/>
+              </w:rPr>
+            </w:r>
+            <w:r>
+              <w:rPr>
+                <w:noProof/>
+                <w:webHidden/>
+              </w:rPr>
+              <w:fldChar w:fldCharType="separate"/>
+            </w:r>
+            <w:r>
+              <w:rPr>
+                <w:noProof/>
+                <w:webHidden/>
+              </w:rPr>
+              <w:t>7</w:t>
+            </w:r>
+            <w:r>
+              <w:rPr>
+                <w:noProof/>
+                <w:webHidden/>
+              </w:rPr>
+              <w:fldChar w:fldCharType="end"/>
+            </w:r>
+          </w:hyperlink>
+        </w:p>
+        <w:p>
+          <w:pPr>
+            <w:pStyle w:val="Sumrio3"/>
+            <w:tabs>
+              <w:tab w:val="right" w:leader="dot" w:pos="10778"/>
+            </w:tabs>
+            <w:rPr>
+              <w:rFonts w:asciiTheme="minorHAnsi" w:eastAsiaTheme="minorEastAsia" w:hAnsiTheme="minorHAnsi" w:cstheme="minorBidi"/>
+              <w:noProof/>
+              <w:kern w:val="2"/>
+              <w:sz w:val="24"/>
+              <w:szCs w:val="24"/>
+              <w:lang w:val="pt-BR" w:eastAsia="pt-BR"/>
+              <w14:ligatures w14:val="standardContextual"/>
+            </w:rPr>
+          </w:pPr>
+          <w:hyperlink w:anchor="_Toc200458159" w:history="1">
+            <w:r>
+              <w:rPr>
+                <w:rStyle w:val="Hyperlink"/>
+                <w:noProof/>
+              </w:rPr>
+              <w:t>3. Saúde e bem-estar</w:t>
+            </w:r>
+            <w:r>
+              <w:rPr>
+                <w:noProof/>
+                <w:webHidden/>
+              </w:rPr>
+              <w:tab/>
+            </w:r>
+            <w:r>
+              <w:rPr>
+                <w:noProof/>
+                <w:webHidden/>
+              </w:rPr>
+              <w:fldChar w:fldCharType="begin"/>
+            </w:r>
+            <w:r>
+              <w:rPr>
+                <w:noProof/>
+                <w:webHidden/>
+              </w:rPr>
+              <w:instrText xml:space="preserve"> PAGEREF _Toc200458159 \h </w:instrText>
+            </w:r>
+            <w:r>
+              <w:rPr>
+                <w:noProof/>
+                <w:webHidden/>
+              </w:rPr>
+            </w:r>
+            <w:r>
+              <w:rPr>
+                <w:noProof/>
+                <w:webHidden/>
+              </w:rPr>
+              <w:fldChar w:fldCharType="separate"/>
+            </w:r>
+            <w:r>
+              <w:rPr>
+                <w:noProof/>
+                <w:webHidden/>
+              </w:rPr>
+              <w:t>7</w:t>
             </w:r>
             <w:r>
               <w:rPr>
@@ -2026,14 +2488,13 @@
               <w14:ligatures w14:val="standardContextual"/>
             </w:rPr>
           </w:pPr>
-          <w:hyperlink w:anchor="_Toc200452439" w:history="1">
+          <w:hyperlink w:anchor="_Toc200458160" w:history="1">
             <w:r>
               <w:rPr>
                 <w:rStyle w:val="Hyperlink"/>
                 <w:noProof/>
-                <w:lang w:val="pt-BR"/>
-              </w:rPr>
-              <w:t>Boas práticas para corredores</w:t>
+              </w:rPr>
+              <w:t>10. Minha jornada com a corrida</w:t>
             </w:r>
             <w:r>
               <w:rPr>
@@ -2054,407 +2515,7 @@
                 <w:noProof/>
                 <w:webHidden/>
               </w:rPr>
-              <w:instrText xml:space="preserve"> PAGEREF _Toc200452439 \h </w:instrText>
-            </w:r>
-            <w:r>
-              <w:rPr>
-                <w:noProof/>
-                <w:webHidden/>
-              </w:rPr>
-            </w:r>
-            <w:r>
-              <w:rPr>
-                <w:noProof/>
-                <w:webHidden/>
-              </w:rPr>
-              <w:fldChar w:fldCharType="separate"/>
-            </w:r>
-            <w:r>
-              <w:rPr>
-                <w:noProof/>
-                <w:webHidden/>
-              </w:rPr>
-              <w:t>6</w:t>
-            </w:r>
-            <w:r>
-              <w:rPr>
-                <w:noProof/>
-                <w:webHidden/>
-              </w:rPr>
-              <w:fldChar w:fldCharType="end"/>
-            </w:r>
-          </w:hyperlink>
-        </w:p>
-        <w:p>
-          <w:pPr>
-            <w:pStyle w:val="Sumrio1"/>
-            <w:tabs>
-              <w:tab w:val="right" w:leader="dot" w:pos="10778"/>
-            </w:tabs>
-            <w:rPr>
-              <w:rFonts w:asciiTheme="minorHAnsi" w:eastAsiaTheme="minorEastAsia" w:hAnsiTheme="minorHAnsi" w:cstheme="minorBidi"/>
-              <w:noProof/>
-              <w:kern w:val="2"/>
-              <w:sz w:val="24"/>
-              <w:szCs w:val="24"/>
-              <w:lang w:val="pt-BR" w:eastAsia="pt-BR"/>
-              <w14:ligatures w14:val="standardContextual"/>
-            </w:rPr>
-          </w:pPr>
-          <w:hyperlink w:anchor="_Toc200452440" w:history="1">
-            <w:r>
-              <w:rPr>
-                <w:rStyle w:val="Hyperlink"/>
-                <w:noProof/>
-              </w:rPr>
-              <w:t>Os inúmeros benefícios da corrida de rua</w:t>
-            </w:r>
-            <w:r>
-              <w:rPr>
-                <w:noProof/>
-                <w:webHidden/>
-              </w:rPr>
-              <w:tab/>
-            </w:r>
-            <w:r>
-              <w:rPr>
-                <w:noProof/>
-                <w:webHidden/>
-              </w:rPr>
-              <w:fldChar w:fldCharType="begin"/>
-            </w:r>
-            <w:r>
-              <w:rPr>
-                <w:noProof/>
-                <w:webHidden/>
-              </w:rPr>
-              <w:instrText xml:space="preserve"> PAGEREF _Toc200452440 \h </w:instrText>
-            </w:r>
-            <w:r>
-              <w:rPr>
-                <w:noProof/>
-                <w:webHidden/>
-              </w:rPr>
-            </w:r>
-            <w:r>
-              <w:rPr>
-                <w:noProof/>
-                <w:webHidden/>
-              </w:rPr>
-              <w:fldChar w:fldCharType="separate"/>
-            </w:r>
-            <w:r>
-              <w:rPr>
-                <w:noProof/>
-                <w:webHidden/>
-              </w:rPr>
-              <w:t>7</w:t>
-            </w:r>
-            <w:r>
-              <w:rPr>
-                <w:noProof/>
-                <w:webHidden/>
-              </w:rPr>
-              <w:fldChar w:fldCharType="end"/>
-            </w:r>
-          </w:hyperlink>
-        </w:p>
-        <w:p>
-          <w:pPr>
-            <w:pStyle w:val="Sumrio1"/>
-            <w:tabs>
-              <w:tab w:val="right" w:leader="dot" w:pos="10778"/>
-            </w:tabs>
-            <w:rPr>
-              <w:rFonts w:asciiTheme="minorHAnsi" w:eastAsiaTheme="minorEastAsia" w:hAnsiTheme="minorHAnsi" w:cstheme="minorBidi"/>
-              <w:noProof/>
-              <w:kern w:val="2"/>
-              <w:sz w:val="24"/>
-              <w:szCs w:val="24"/>
-              <w:lang w:val="pt-BR" w:eastAsia="pt-BR"/>
-              <w14:ligatures w14:val="standardContextual"/>
-            </w:rPr>
-          </w:pPr>
-          <w:hyperlink w:anchor="_Toc200452441" w:history="1">
-            <w:r>
-              <w:rPr>
-                <w:rStyle w:val="Hyperlink"/>
-                <w:noProof/>
-              </w:rPr>
-              <w:t>O impacto</w:t>
-            </w:r>
-            <w:r>
-              <w:rPr>
-                <w:rStyle w:val="Hyperlink"/>
-                <w:noProof/>
-                <w:spacing w:val="-6"/>
-              </w:rPr>
-              <w:t xml:space="preserve"> </w:t>
-            </w:r>
-            <w:r>
-              <w:rPr>
-                <w:rStyle w:val="Hyperlink"/>
-                <w:noProof/>
-              </w:rPr>
-              <w:t>cultural</w:t>
-            </w:r>
-            <w:r>
-              <w:rPr>
-                <w:rStyle w:val="Hyperlink"/>
-                <w:noProof/>
-                <w:spacing w:val="-5"/>
-              </w:rPr>
-              <w:t xml:space="preserve"> </w:t>
-            </w:r>
-            <w:r>
-              <w:rPr>
-                <w:rStyle w:val="Hyperlink"/>
-                <w:noProof/>
-              </w:rPr>
-              <w:t>da corrida de rua</w:t>
-            </w:r>
-            <w:r>
-              <w:rPr>
-                <w:noProof/>
-                <w:webHidden/>
-              </w:rPr>
-              <w:tab/>
-            </w:r>
-            <w:r>
-              <w:rPr>
-                <w:noProof/>
-                <w:webHidden/>
-              </w:rPr>
-              <w:fldChar w:fldCharType="begin"/>
-            </w:r>
-            <w:r>
-              <w:rPr>
-                <w:noProof/>
-                <w:webHidden/>
-              </w:rPr>
-              <w:instrText xml:space="preserve"> PAGEREF _Toc200452441 \h </w:instrText>
-            </w:r>
-            <w:r>
-              <w:rPr>
-                <w:noProof/>
-                <w:webHidden/>
-              </w:rPr>
-            </w:r>
-            <w:r>
-              <w:rPr>
-                <w:noProof/>
-                <w:webHidden/>
-              </w:rPr>
-              <w:fldChar w:fldCharType="separate"/>
-            </w:r>
-            <w:r>
-              <w:rPr>
-                <w:noProof/>
-                <w:webHidden/>
-              </w:rPr>
-              <w:t>7</w:t>
-            </w:r>
-            <w:r>
-              <w:rPr>
-                <w:noProof/>
-                <w:webHidden/>
-              </w:rPr>
-              <w:fldChar w:fldCharType="end"/>
-            </w:r>
-          </w:hyperlink>
-        </w:p>
-        <w:p>
-          <w:pPr>
-            <w:pStyle w:val="Sumrio1"/>
-            <w:tabs>
-              <w:tab w:val="right" w:leader="dot" w:pos="10778"/>
-            </w:tabs>
-            <w:rPr>
-              <w:rFonts w:asciiTheme="minorHAnsi" w:eastAsiaTheme="minorEastAsia" w:hAnsiTheme="minorHAnsi" w:cstheme="minorBidi"/>
-              <w:noProof/>
-              <w:kern w:val="2"/>
-              <w:sz w:val="24"/>
-              <w:szCs w:val="24"/>
-              <w:lang w:val="pt-BR" w:eastAsia="pt-BR"/>
-              <w14:ligatures w14:val="standardContextual"/>
-            </w:rPr>
-          </w:pPr>
-          <w:hyperlink w:anchor="_Toc200452442" w:history="1">
-            <w:r>
-              <w:rPr>
-                <w:rStyle w:val="Hyperlink"/>
-                <w:noProof/>
-              </w:rPr>
-              <w:t>Tecnologia a serviço da corrida:</w:t>
-            </w:r>
-            <w:r>
-              <w:rPr>
-                <w:noProof/>
-                <w:webHidden/>
-              </w:rPr>
-              <w:tab/>
-            </w:r>
-            <w:r>
-              <w:rPr>
-                <w:noProof/>
-                <w:webHidden/>
-              </w:rPr>
-              <w:fldChar w:fldCharType="begin"/>
-            </w:r>
-            <w:r>
-              <w:rPr>
-                <w:noProof/>
-                <w:webHidden/>
-              </w:rPr>
-              <w:instrText xml:space="preserve"> PAGEREF _Toc200452442 \h </w:instrText>
-            </w:r>
-            <w:r>
-              <w:rPr>
-                <w:noProof/>
-                <w:webHidden/>
-              </w:rPr>
-            </w:r>
-            <w:r>
-              <w:rPr>
-                <w:noProof/>
-                <w:webHidden/>
-              </w:rPr>
-              <w:fldChar w:fldCharType="separate"/>
-            </w:r>
-            <w:r>
-              <w:rPr>
-                <w:noProof/>
-                <w:webHidden/>
-              </w:rPr>
-              <w:t>7</w:t>
-            </w:r>
-            <w:r>
-              <w:rPr>
-                <w:noProof/>
-                <w:webHidden/>
-              </w:rPr>
-              <w:fldChar w:fldCharType="end"/>
-            </w:r>
-          </w:hyperlink>
-        </w:p>
-        <w:p>
-          <w:pPr>
-            <w:pStyle w:val="Sumrio3"/>
-            <w:tabs>
-              <w:tab w:val="right" w:leader="dot" w:pos="10778"/>
-            </w:tabs>
-            <w:rPr>
-              <w:rFonts w:asciiTheme="minorHAnsi" w:eastAsiaTheme="minorEastAsia" w:hAnsiTheme="minorHAnsi" w:cstheme="minorBidi"/>
-              <w:noProof/>
-              <w:kern w:val="2"/>
-              <w:sz w:val="24"/>
-              <w:szCs w:val="24"/>
-              <w:lang w:val="pt-BR" w:eastAsia="pt-BR"/>
-              <w14:ligatures w14:val="standardContextual"/>
-            </w:rPr>
-          </w:pPr>
-          <w:hyperlink w:anchor="_Toc200452443" w:history="1">
-            <w:r>
-              <w:rPr>
-                <w:rStyle w:val="Hyperlink"/>
-                <w:noProof/>
-              </w:rPr>
-              <w:t>3. Saúde e bem-estar</w:t>
-            </w:r>
-            <w:r>
-              <w:rPr>
-                <w:noProof/>
-                <w:webHidden/>
-              </w:rPr>
-              <w:tab/>
-            </w:r>
-            <w:r>
-              <w:rPr>
-                <w:noProof/>
-                <w:webHidden/>
-              </w:rPr>
-              <w:fldChar w:fldCharType="begin"/>
-            </w:r>
-            <w:r>
-              <w:rPr>
-                <w:noProof/>
-                <w:webHidden/>
-              </w:rPr>
-              <w:instrText xml:space="preserve"> PAGEREF _Toc200452443 \h </w:instrText>
-            </w:r>
-            <w:r>
-              <w:rPr>
-                <w:noProof/>
-                <w:webHidden/>
-              </w:rPr>
-            </w:r>
-            <w:r>
-              <w:rPr>
-                <w:noProof/>
-                <w:webHidden/>
-              </w:rPr>
-              <w:fldChar w:fldCharType="separate"/>
-            </w:r>
-            <w:r>
-              <w:rPr>
-                <w:noProof/>
-                <w:webHidden/>
-              </w:rPr>
-              <w:t>7</w:t>
-            </w:r>
-            <w:r>
-              <w:rPr>
-                <w:noProof/>
-                <w:webHidden/>
-              </w:rPr>
-              <w:fldChar w:fldCharType="end"/>
-            </w:r>
-          </w:hyperlink>
-        </w:p>
-        <w:p>
-          <w:pPr>
-            <w:pStyle w:val="Sumrio1"/>
-            <w:tabs>
-              <w:tab w:val="right" w:leader="dot" w:pos="10778"/>
-            </w:tabs>
-            <w:rPr>
-              <w:rFonts w:asciiTheme="minorHAnsi" w:eastAsiaTheme="minorEastAsia" w:hAnsiTheme="minorHAnsi" w:cstheme="minorBidi"/>
-              <w:noProof/>
-              <w:kern w:val="2"/>
-              <w:sz w:val="24"/>
-              <w:szCs w:val="24"/>
-              <w:lang w:val="pt-BR" w:eastAsia="pt-BR"/>
-              <w14:ligatures w14:val="standardContextual"/>
-            </w:rPr>
-          </w:pPr>
-          <w:hyperlink w:anchor="_Toc200452444" w:history="1">
-            <w:r>
-              <w:rPr>
-                <w:rStyle w:val="Hyperlink"/>
-                <w:noProof/>
-              </w:rPr>
-              <w:t>Minha jornada com a corrida</w:t>
-            </w:r>
-            <w:r>
-              <w:rPr>
-                <w:noProof/>
-                <w:webHidden/>
-              </w:rPr>
-              <w:tab/>
-            </w:r>
-            <w:r>
-              <w:rPr>
-                <w:noProof/>
-                <w:webHidden/>
-              </w:rPr>
-              <w:fldChar w:fldCharType="begin"/>
-            </w:r>
-            <w:r>
-              <w:rPr>
-                <w:noProof/>
-                <w:webHidden/>
-              </w:rPr>
-              <w:instrText xml:space="preserve"> PAGEREF _Toc200452444 \h </w:instrText>
+              <w:instrText xml:space="preserve"> PAGEREF _Toc200458160 \h </w:instrText>
             </w:r>
             <w:r>
               <w:rPr>
@@ -2501,7 +2562,7 @@
               <w14:ligatures w14:val="standardContextual"/>
             </w:rPr>
           </w:pPr>
-          <w:hyperlink w:anchor="_Toc200452445" w:history="1">
+          <w:hyperlink w:anchor="_Toc200458161" w:history="1">
             <w:r>
               <w:rPr>
                 <w:rStyle w:val="Hyperlink"/>
@@ -2528,7 +2589,7 @@
                 <w:noProof/>
                 <w:webHidden/>
               </w:rPr>
-              <w:instrText xml:space="preserve"> PAGEREF _Toc200452445 \h </w:instrText>
+              <w:instrText xml:space="preserve"> PAGEREF _Toc200458161 \h </w:instrText>
             </w:r>
             <w:r>
               <w:rPr>
@@ -2575,7 +2636,7 @@
               <w14:ligatures w14:val="standardContextual"/>
             </w:rPr>
           </w:pPr>
-          <w:hyperlink w:anchor="_Toc200452446" w:history="1">
+          <w:hyperlink w:anchor="_Toc200458162" w:history="1">
             <w:r>
               <w:rPr>
                 <w:rStyle w:val="Hyperlink"/>
@@ -2602,7 +2663,7 @@
                 <w:noProof/>
                 <w:webHidden/>
               </w:rPr>
-              <w:instrText xml:space="preserve"> PAGEREF _Toc200452446 \h </w:instrText>
+              <w:instrText xml:space="preserve"> PAGEREF _Toc200458162 \h </w:instrText>
             </w:r>
             <w:r>
               <w:rPr>
@@ -2649,7 +2710,7 @@
               <w14:ligatures w14:val="standardContextual"/>
             </w:rPr>
           </w:pPr>
-          <w:hyperlink w:anchor="_Toc200452447" w:history="1">
+          <w:hyperlink w:anchor="_Toc200458163" w:history="1">
             <w:r>
               <w:rPr>
                 <w:rStyle w:val="Hyperlink"/>
@@ -2676,7 +2737,7 @@
                 <w:noProof/>
                 <w:webHidden/>
               </w:rPr>
-              <w:instrText xml:space="preserve"> PAGEREF _Toc200452447 \h </w:instrText>
+              <w:instrText xml:space="preserve"> PAGEREF _Toc200458163 \h </w:instrText>
             </w:r>
             <w:r>
               <w:rPr>
@@ -2723,7 +2784,7 @@
               <w14:ligatures w14:val="standardContextual"/>
             </w:rPr>
           </w:pPr>
-          <w:hyperlink w:anchor="_Toc200452448" w:history="1">
+          <w:hyperlink w:anchor="_Toc200458164" w:history="1">
             <w:r>
               <w:rPr>
                 <w:rStyle w:val="Hyperlink"/>
@@ -2750,7 +2811,7 @@
                 <w:noProof/>
                 <w:webHidden/>
               </w:rPr>
-              <w:instrText xml:space="preserve"> PAGEREF _Toc200452448 \h </w:instrText>
+              <w:instrText xml:space="preserve"> PAGEREF _Toc200458164 \h </w:instrText>
             </w:r>
             <w:r>
               <w:rPr>
@@ -2797,7 +2858,7 @@
               <w14:ligatures w14:val="standardContextual"/>
             </w:rPr>
           </w:pPr>
-          <w:hyperlink w:anchor="_Toc200452449" w:history="1">
+          <w:hyperlink w:anchor="_Toc200458165" w:history="1">
             <w:r>
               <w:rPr>
                 <w:rStyle w:val="Hyperlink"/>
@@ -2824,7 +2885,7 @@
                 <w:noProof/>
                 <w:webHidden/>
               </w:rPr>
-              <w:instrText xml:space="preserve"> PAGEREF _Toc200452449 \h </w:instrText>
+              <w:instrText xml:space="preserve"> PAGEREF _Toc200458165 \h </w:instrText>
             </w:r>
             <w:r>
               <w:rPr>
@@ -2845,228 +2906,6 @@
                 <w:webHidden/>
               </w:rPr>
               <w:t>9</w:t>
-            </w:r>
-            <w:r>
-              <w:rPr>
-                <w:noProof/>
-                <w:webHidden/>
-              </w:rPr>
-              <w:fldChar w:fldCharType="end"/>
-            </w:r>
-          </w:hyperlink>
-        </w:p>
-        <w:p>
-          <w:pPr>
-            <w:pStyle w:val="Sumrio1"/>
-            <w:tabs>
-              <w:tab w:val="right" w:leader="dot" w:pos="10778"/>
-            </w:tabs>
-            <w:rPr>
-              <w:rFonts w:asciiTheme="minorHAnsi" w:eastAsiaTheme="minorEastAsia" w:hAnsiTheme="minorHAnsi" w:cstheme="minorBidi"/>
-              <w:noProof/>
-              <w:kern w:val="2"/>
-              <w:sz w:val="24"/>
-              <w:szCs w:val="24"/>
-              <w:lang w:val="pt-BR" w:eastAsia="pt-BR"/>
-              <w14:ligatures w14:val="standardContextual"/>
-            </w:rPr>
-          </w:pPr>
-          <w:hyperlink w:anchor="_Toc200452450" w:history="1">
-            <w:r>
-              <w:rPr>
-                <w:rStyle w:val="Hyperlink"/>
-                <w:noProof/>
-              </w:rPr>
-              <w:t>Objetivo</w:t>
-            </w:r>
-            <w:r>
-              <w:rPr>
-                <w:noProof/>
-                <w:webHidden/>
-              </w:rPr>
-              <w:tab/>
-            </w:r>
-            <w:r>
-              <w:rPr>
-                <w:noProof/>
-                <w:webHidden/>
-              </w:rPr>
-              <w:fldChar w:fldCharType="begin"/>
-            </w:r>
-            <w:r>
-              <w:rPr>
-                <w:noProof/>
-                <w:webHidden/>
-              </w:rPr>
-              <w:instrText xml:space="preserve"> PAGEREF _Toc200452450 \h </w:instrText>
-            </w:r>
-            <w:r>
-              <w:rPr>
-                <w:noProof/>
-                <w:webHidden/>
-              </w:rPr>
-            </w:r>
-            <w:r>
-              <w:rPr>
-                <w:noProof/>
-                <w:webHidden/>
-              </w:rPr>
-              <w:fldChar w:fldCharType="separate"/>
-            </w:r>
-            <w:r>
-              <w:rPr>
-                <w:noProof/>
-                <w:webHidden/>
-              </w:rPr>
-              <w:t>9</w:t>
-            </w:r>
-            <w:r>
-              <w:rPr>
-                <w:noProof/>
-                <w:webHidden/>
-              </w:rPr>
-              <w:fldChar w:fldCharType="end"/>
-            </w:r>
-          </w:hyperlink>
-        </w:p>
-        <w:p>
-          <w:pPr>
-            <w:pStyle w:val="Sumrio1"/>
-            <w:tabs>
-              <w:tab w:val="right" w:leader="dot" w:pos="10778"/>
-            </w:tabs>
-            <w:rPr>
-              <w:rFonts w:asciiTheme="minorHAnsi" w:eastAsiaTheme="minorEastAsia" w:hAnsiTheme="minorHAnsi" w:cstheme="minorBidi"/>
-              <w:noProof/>
-              <w:kern w:val="2"/>
-              <w:sz w:val="24"/>
-              <w:szCs w:val="24"/>
-              <w:lang w:val="pt-BR" w:eastAsia="pt-BR"/>
-              <w14:ligatures w14:val="standardContextual"/>
-            </w:rPr>
-          </w:pPr>
-          <w:hyperlink w:anchor="_Toc200452451" w:history="1">
-            <w:r>
-              <w:rPr>
-                <w:rStyle w:val="Hyperlink"/>
-                <w:noProof/>
-              </w:rPr>
-              <w:t>Justificativa</w:t>
-            </w:r>
-            <w:r>
-              <w:rPr>
-                <w:noProof/>
-                <w:webHidden/>
-              </w:rPr>
-              <w:tab/>
-            </w:r>
-            <w:r>
-              <w:rPr>
-                <w:noProof/>
-                <w:webHidden/>
-              </w:rPr>
-              <w:fldChar w:fldCharType="begin"/>
-            </w:r>
-            <w:r>
-              <w:rPr>
-                <w:noProof/>
-                <w:webHidden/>
-              </w:rPr>
-              <w:instrText xml:space="preserve"> PAGEREF _Toc200452451 \h </w:instrText>
-            </w:r>
-            <w:r>
-              <w:rPr>
-                <w:noProof/>
-                <w:webHidden/>
-              </w:rPr>
-            </w:r>
-            <w:r>
-              <w:rPr>
-                <w:noProof/>
-                <w:webHidden/>
-              </w:rPr>
-              <w:fldChar w:fldCharType="separate"/>
-            </w:r>
-            <w:r>
-              <w:rPr>
-                <w:noProof/>
-                <w:webHidden/>
-              </w:rPr>
-              <w:t>10</w:t>
-            </w:r>
-            <w:r>
-              <w:rPr>
-                <w:noProof/>
-                <w:webHidden/>
-              </w:rPr>
-              <w:fldChar w:fldCharType="end"/>
-            </w:r>
-          </w:hyperlink>
-        </w:p>
-        <w:p>
-          <w:pPr>
-            <w:pStyle w:val="Sumrio1"/>
-            <w:tabs>
-              <w:tab w:val="right" w:leader="dot" w:pos="10778"/>
-            </w:tabs>
-            <w:rPr>
-              <w:rFonts w:asciiTheme="minorHAnsi" w:eastAsiaTheme="minorEastAsia" w:hAnsiTheme="minorHAnsi" w:cstheme="minorBidi"/>
-              <w:noProof/>
-              <w:kern w:val="2"/>
-              <w:sz w:val="24"/>
-              <w:szCs w:val="24"/>
-              <w:lang w:val="pt-BR" w:eastAsia="pt-BR"/>
-              <w14:ligatures w14:val="standardContextual"/>
-            </w:rPr>
-          </w:pPr>
-          <w:hyperlink w:anchor="_Toc200452452" w:history="1">
-            <w:r>
-              <w:rPr>
-                <w:rStyle w:val="Hyperlink"/>
-                <w:noProof/>
-              </w:rPr>
-              <w:t>Backlog de requisitos</w:t>
-            </w:r>
-            <w:r>
-              <w:rPr>
-                <w:noProof/>
-                <w:webHidden/>
-              </w:rPr>
-              <w:tab/>
-            </w:r>
-            <w:r>
-              <w:rPr>
-                <w:noProof/>
-                <w:webHidden/>
-              </w:rPr>
-              <w:fldChar w:fldCharType="begin"/>
-            </w:r>
-            <w:r>
-              <w:rPr>
-                <w:noProof/>
-                <w:webHidden/>
-              </w:rPr>
-              <w:instrText xml:space="preserve"> PAGEREF _Toc200452452 \h </w:instrText>
-            </w:r>
-            <w:r>
-              <w:rPr>
-                <w:noProof/>
-                <w:webHidden/>
-              </w:rPr>
-            </w:r>
-            <w:r>
-              <w:rPr>
-                <w:noProof/>
-                <w:webHidden/>
-              </w:rPr>
-              <w:fldChar w:fldCharType="separate"/>
-            </w:r>
-            <w:r>
-              <w:rPr>
-                <w:noProof/>
-                <w:webHidden/>
-              </w:rPr>
-              <w:t>10</w:t>
             </w:r>
             <w:r>
               <w:rPr>
@@ -3090,50 +2929,9 @@
     </w:sdt>
     <w:p>
       <w:pPr>
-        <w:pStyle w:val="Ttulo1"/>
-        <w:rPr>
-          <w:noProof/>
-        </w:rPr>
-      </w:pPr>
-    </w:p>
-    <w:p>
-      <w:pPr>
-        <w:pStyle w:val="Ttulo1"/>
-        <w:rPr>
-          <w:noProof/>
-        </w:rPr>
-      </w:pPr>
-    </w:p>
-    <w:p>
-      <w:pPr>
-        <w:pStyle w:val="Ttulo1"/>
-        <w:rPr>
-          <w:noProof/>
-        </w:rPr>
-      </w:pPr>
-    </w:p>
-    <w:p>
-      <w:pPr>
         <w:pStyle w:val="Ttulo"/>
-        <w:ind w:left="0"/>
-        <w:jc w:val="left"/>
-        <w:rPr>
-          <w:noProof/>
-        </w:rPr>
-      </w:pPr>
-    </w:p>
-    <w:p>
-      <w:pPr>
-        <w:pStyle w:val="Ttulo"/>
-        <w:rPr>
-          <w:noProof/>
-        </w:rPr>
-      </w:pPr>
-      <w:r>
-        <w:rPr>
-          <w:noProof/>
-        </w:rPr>
-        <w:lastRenderedPageBreak/>
+      </w:pPr>
+      <w:r>
         <w:t>Contexto</w:t>
       </w:r>
     </w:p>
@@ -3156,7 +2954,7 @@
           <w:noProof/>
         </w:rPr>
       </w:pPr>
-      <w:bookmarkStart w:id="0" w:name="_Toc200452422"/>
+      <w:bookmarkStart w:id="0" w:name="_Toc200458138"/>
       <w:r>
         <w:rPr>
           <w:noProof/>
@@ -3177,7 +2975,7 @@
       <w:pPr>
         <w:pStyle w:val="Ttulo2"/>
       </w:pPr>
-      <w:bookmarkStart w:id="1" w:name="_Toc200452423"/>
+      <w:bookmarkStart w:id="1" w:name="_Toc200458139"/>
       <w:r>
         <w:t>Quando originou-se a corrida</w:t>
       </w:r>
@@ -3195,7 +2993,11 @@
         <w:t>,</w:t>
       </w:r>
       <w:r>
-        <w:t xml:space="preserve"> era pura sobrevivência, aventura e instinto. Com o tempo, essa necessidade virou paixão</w:t>
+        <w:t xml:space="preserve"> era pura sobrevivência, aventura e instinto. </w:t>
+      </w:r>
+      <w:r>
+        <w:lastRenderedPageBreak/>
+        <w:t>Com o tempo, essa necessidade virou paixão</w:t>
       </w:r>
       <w:r>
         <w:t>. C</w:t>
@@ -3267,7 +3069,7 @@
           <w:bCs w:val="0"/>
         </w:rPr>
       </w:pPr>
-      <w:bookmarkStart w:id="2" w:name="_Toc200452424"/>
+      <w:bookmarkStart w:id="2" w:name="_Toc200458140"/>
       <w:r>
         <w:rPr>
           <w:b w:val="0"/>
@@ -3310,7 +3112,7 @@
       <w:pPr>
         <w:pStyle w:val="Ttulo2"/>
       </w:pPr>
-      <w:bookmarkStart w:id="3" w:name="_Toc200452425"/>
+      <w:bookmarkStart w:id="3" w:name="_Toc200458141"/>
       <w:r>
         <w:t>A lendária história da cidade de Maratona</w:t>
       </w:r>
@@ -3353,7 +3155,7 @@
       <w:pPr>
         <w:pStyle w:val="Ttulo2"/>
       </w:pPr>
-      <w:bookmarkStart w:id="4" w:name="_Toc200452426"/>
+      <w:bookmarkStart w:id="4" w:name="_Toc200458142"/>
       <w:r>
         <w:t>A maratona na Grécia Antiga</w:t>
       </w:r>
@@ -3378,87 +3180,87 @@
       <w:pPr>
         <w:pStyle w:val="Ttulo2"/>
       </w:pPr>
-      <w:bookmarkStart w:id="5" w:name="_Toc200452427"/>
+      <w:bookmarkStart w:id="5" w:name="_Toc200458143"/>
+      <w:r>
+        <w:t>O renascimento dos Jogos Olímpicos</w:t>
+      </w:r>
+      <w:bookmarkEnd w:id="5"/>
+    </w:p>
+    <w:p>
+      <w:pPr>
+        <w:pStyle w:val="SemEspaamento"/>
+        <w:ind w:left="874" w:firstLine="720"/>
+      </w:pPr>
+      <w:r>
+        <w:t xml:space="preserve">A façanha de </w:t>
+      </w:r>
+      <w:r>
+        <w:t>Fidípides</w:t>
+      </w:r>
+      <w:r>
+        <w:t xml:space="preserve"> despertou o imaginário de gerações, sendo eternizada no poema de Robert Browning, no século XIX. Entre os admiradores dessa história estava Pierre de Coubertin, que via nos antigos Jogos Olímpicos da Grécia uma oportunidade de unir nações por meio do esporte. Fascinado pelo legado grego e influenciado pelas escavações em Olímpia e eventos esportivos "olímpicos" da época, Coubertin foi o grande responsável pela criação dos Jogos Olímpicos modernos. Sua visão se tornou realidade no final do século XIX, e ele permaneceu à frente do Comitê Olímpico Internacional até 1925, consolidando sua marca na história do esporte.</w:t>
+      </w:r>
+    </w:p>
+    <w:p>
+      <w:pPr>
+        <w:pStyle w:val="Ttulo2"/>
+      </w:pPr>
+    </w:p>
+    <w:p>
+      <w:pPr>
+        <w:pStyle w:val="Ttulo2"/>
+      </w:pPr>
+      <w:bookmarkStart w:id="6" w:name="_Toc200458144"/>
+      <w:r>
+        <w:t>A maratona nos Jogos Olímpicos modernos</w:t>
+      </w:r>
+      <w:bookmarkEnd w:id="6"/>
+    </w:p>
+    <w:p>
+      <w:pPr>
+        <w:pStyle w:val="SemEspaamento"/>
+        <w:ind w:left="874" w:firstLine="720"/>
+      </w:pPr>
       <w:r>
         <w:lastRenderedPageBreak/>
-        <w:t>O renascimento dos Jogos Olímpicos</w:t>
-      </w:r>
-      <w:bookmarkEnd w:id="5"/>
-    </w:p>
-    <w:p>
-      <w:pPr>
-        <w:pStyle w:val="SemEspaamento"/>
-        <w:ind w:left="874" w:firstLine="720"/>
-      </w:pPr>
-      <w:r>
-        <w:t xml:space="preserve">A façanha de </w:t>
-      </w:r>
-      <w:r>
-        <w:t>Fidípides</w:t>
-      </w:r>
-      <w:r>
-        <w:t xml:space="preserve"> despertou o imaginário de gerações, sendo eternizada no poema de Robert Browning, no século XIX. Entre os admiradores dessa história estava Pierre de Coubertin, que via nos antigos Jogos Olímpicos da Grécia uma oportunidade de unir nações por meio do esporte. Fascinado pelo legado grego e influenciado pelas escavações em Olímpia e eventos esportivos "olímpicos" da época, Coubertin foi o grande responsável pela criação dos Jogos Olímpicos modernos. Sua visão se tornou realidade no final do século XIX, e ele permaneceu à frente do Comitê Olímpico Internacional até 1925, consolidando sua marca na história do esporte.</w:t>
-      </w:r>
+        <w:t>Desde a primeira edição dos Jogos Olímpicos modernos, em Atenas 1896, a maratona se tornou uma das provas mais desafiadoras e icônicas do evento. A distância oficial de 42.195 metros foi estabelecida em 1921, inspirada na corrida de Londres 1908, cuja rota foi ajustada para que a família real britânica assistisse ao início da prova do Castelo de Windsor. Na estreia da maratona olímpica, Spiridon Louis conquistou a vitória com o tempo de 2h58min50s, percorrendo cada quilômetro com uma média de 4min28s. Já a participação feminina na prova demorou a acontecer</w:t>
+      </w:r>
+      <w:r>
+        <w:t xml:space="preserve">, </w:t>
+      </w:r>
+      <w:r>
+        <w:t>somente nos Jogos de Los Angeles, em 1984, as mulheres tiveram seu espaço, com Joan Benoit Samuelson vencendo com um tempo impressionante de 2h24.</w:t>
+      </w:r>
+    </w:p>
+    <w:p>
+      <w:pPr>
+        <w:pStyle w:val="SemEspaamento"/>
+        <w:ind w:left="874" w:firstLine="720"/>
+      </w:pPr>
+      <w:r>
+        <w:t>E falando em feitos extraordinários, poucos imaginam que um campeão olímpico já cruzou a linha de chegada descalço! Abebe Bikila entrou para a história ao vencer a maratona dos Jogos de Roma, em 1960, sem sequer usar calçados, provando que determinação e força de vontade superam qualquer obstáculo.</w:t>
+      </w:r>
+    </w:p>
+    <w:p>
+      <w:pPr>
+        <w:pStyle w:val="SemEspaamento"/>
+        <w:ind w:left="874" w:firstLine="720"/>
+      </w:pPr>
+      <w:r>
+        <w:t>Hoje, a maratona carrega consigo toda essa grandiosa tradição e, com orgulho, segue como o evento que encerra os Jogos Olímpicos, celebrando o espírito de superação que atravessa gerações.</w:t>
+      </w:r>
+    </w:p>
+    <w:p>
+      <w:pPr>
+        <w:pStyle w:val="SemEspaamento"/>
+        <w:ind w:left="874" w:firstLine="720"/>
+      </w:pPr>
     </w:p>
     <w:p>
       <w:pPr>
         <w:pStyle w:val="Ttulo2"/>
       </w:pPr>
-    </w:p>
-    <w:p>
-      <w:pPr>
-        <w:pStyle w:val="Ttulo2"/>
-      </w:pPr>
-      <w:bookmarkStart w:id="6" w:name="_Toc200452428"/>
-      <w:r>
-        <w:t>A maratona nos Jogos Olímpicos modernos</w:t>
-      </w:r>
-      <w:bookmarkEnd w:id="6"/>
-    </w:p>
-    <w:p>
-      <w:pPr>
-        <w:pStyle w:val="SemEspaamento"/>
-        <w:ind w:left="874" w:firstLine="720"/>
-      </w:pPr>
-      <w:r>
-        <w:t>Desde a primeira edição dos Jogos Olímpicos modernos, em Atenas 1896, a maratona se tornou uma das provas mais desafiadoras e icônicas do evento. A distância oficial de 42.195 metros foi estabelecida em 1921, inspirada na corrida de Londres 1908, cuja rota foi ajustada para que a família real britânica assistisse ao início da prova do Castelo de Windsor. Na estreia da maratona olímpica, Spiridon Louis conquistou a vitória com o tempo de 2h58min50s, percorrendo cada quilômetro com uma média de 4min28s. Já a participação feminina na prova demorou a acontecer</w:t>
-      </w:r>
-      <w:r>
-        <w:t xml:space="preserve">, </w:t>
-      </w:r>
-      <w:r>
-        <w:t>somente nos Jogos de Los Angeles, em 1984, as mulheres tiveram seu espaço, com Joan Benoit Samuelson vencendo com um tempo impressionante de 2h24.</w:t>
-      </w:r>
-    </w:p>
-    <w:p>
-      <w:pPr>
-        <w:pStyle w:val="SemEspaamento"/>
-        <w:ind w:left="874" w:firstLine="720"/>
-      </w:pPr>
-      <w:r>
-        <w:t>E falando em feitos extraordinários, poucos imaginam que um campeão olímpico já cruzou a linha de chegada descalço! Abebe Bikila entrou para a história ao vencer a maratona dos Jogos de Roma, em 1960, sem sequer usar calçados, provando que determinação e força de vontade superam qualquer obstáculo.</w:t>
-      </w:r>
-    </w:p>
-    <w:p>
-      <w:pPr>
-        <w:pStyle w:val="SemEspaamento"/>
-        <w:ind w:left="874" w:firstLine="720"/>
-      </w:pPr>
-      <w:r>
-        <w:t>Hoje, a maratona carrega consigo toda essa grandiosa tradição e, com orgulho, segue como o evento que encerra os Jogos Olímpicos, celebrando o espírito de superação que atravessa gerações.</w:t>
-      </w:r>
-    </w:p>
-    <w:p>
-      <w:pPr>
-        <w:pStyle w:val="SemEspaamento"/>
-        <w:ind w:left="874" w:firstLine="720"/>
-      </w:pPr>
-    </w:p>
-    <w:p>
-      <w:pPr>
-        <w:pStyle w:val="Ttulo2"/>
-      </w:pPr>
-      <w:bookmarkStart w:id="7" w:name="_Toc200452429"/>
+      <w:bookmarkStart w:id="7" w:name="_Toc200458145"/>
       <w:r>
         <w:t>Os brasileiros nas maratonas olímpicas modernas</w:t>
       </w:r>
@@ -3508,7 +3310,7 @@
           <w:lang w:val="pt-BR"/>
         </w:rPr>
       </w:pPr>
-      <w:bookmarkStart w:id="8" w:name="_Toc200452430"/>
+      <w:bookmarkStart w:id="8" w:name="_Toc200458146"/>
       <w:r>
         <w:rPr>
           <w:lang w:val="pt-BR"/>
@@ -3565,14 +3367,7 @@
         <w:rPr>
           <w:lang w:val="pt-BR"/>
         </w:rPr>
-        <w:t xml:space="preserve">Outro ponto fundamental é a escolha do tênis adequado. Cada pessoa tem um tipo de </w:t>
-      </w:r>
-      <w:r>
-        <w:rPr>
-          <w:lang w:val="pt-BR"/>
-        </w:rPr>
-        <w:lastRenderedPageBreak/>
-        <w:t>pisada</w:t>
+        <w:t>Outro ponto fundamental é a escolha do tênis adequado. Cada pessoa tem um tipo de pisada</w:t>
       </w:r>
       <w:r>
         <w:rPr>
@@ -3619,7 +3414,7 @@
           <w:lang w:val="pt-BR"/>
         </w:rPr>
       </w:pPr>
-      <w:bookmarkStart w:id="9" w:name="_Toc200452431"/>
+      <w:bookmarkStart w:id="9" w:name="_Toc200458147"/>
       <w:r>
         <w:rPr>
           <w:lang w:val="pt-BR"/>
@@ -3673,7 +3468,14 @@
         <w:rPr>
           <w:lang w:val="pt-BR"/>
         </w:rPr>
-        <w:t>em um palco vibrante de esforço e emoção. Seu percurso de 15 km desafia atletas profissionais e amadores em um teste de resistência e determinação.</w:t>
+        <w:t xml:space="preserve">em um palco vibrante de esforço e emoção. </w:t>
+      </w:r>
+      <w:r>
+        <w:rPr>
+          <w:lang w:val="pt-BR"/>
+        </w:rPr>
+        <w:lastRenderedPageBreak/>
+        <w:t>Seu percurso de 15 km desafia atletas profissionais e amadores em um teste de resistência e determinação.</w:t>
       </w:r>
     </w:p>
     <w:p>
@@ -3722,7 +3524,7 @@
           <w:lang w:val="pt-BR"/>
         </w:rPr>
       </w:pPr>
-      <w:bookmarkStart w:id="10" w:name="_Toc200452432"/>
+      <w:bookmarkStart w:id="10" w:name="_Toc200458148"/>
       <w:r>
         <w:rPr>
           <w:lang w:val="pt-BR"/>
@@ -3806,7 +3608,7 @@
           <w:lang w:val="pt-BR"/>
         </w:rPr>
       </w:pPr>
-      <w:bookmarkStart w:id="11" w:name="_Toc200452433"/>
+      <w:bookmarkStart w:id="11" w:name="_Toc200458149"/>
       <w:r>
         <w:rPr>
           <w:lang w:val="pt-BR"/>
@@ -3868,7 +3670,7 @@
           <w:lang w:val="pt-BR"/>
         </w:rPr>
       </w:pPr>
-      <w:bookmarkStart w:id="12" w:name="_Toc200452434"/>
+      <w:bookmarkStart w:id="12" w:name="_Toc200458150"/>
       <w:r>
         <w:rPr>
           <w:lang w:val="pt-BR"/>
@@ -4160,12 +3962,11 @@
           <w:lang w:val="pt-BR"/>
         </w:rPr>
       </w:pPr>
-      <w:bookmarkStart w:id="13" w:name="_Toc200452435"/>
-      <w:r>
-        <w:rPr>
-          <w:lang w:val="pt-BR"/>
-        </w:rPr>
-        <w:lastRenderedPageBreak/>
+      <w:bookmarkStart w:id="13" w:name="_Toc200458151"/>
+      <w:r>
+        <w:rPr>
+          <w:lang w:val="pt-BR"/>
+        </w:rPr>
         <w:t xml:space="preserve">Como participar das Maratonas </w:t>
       </w:r>
       <w:proofErr w:type="spellStart"/>
@@ -4348,7 +4149,7 @@
           <w:lang w:val="pt-BR"/>
         </w:rPr>
       </w:pPr>
-      <w:bookmarkStart w:id="14" w:name="_Toc200452436"/>
+      <w:bookmarkStart w:id="14" w:name="_Toc200458152"/>
       <w:r>
         <w:rPr>
           <w:lang w:val="pt-BR"/>
@@ -4369,6 +4170,7 @@
         <w:rPr>
           <w:lang w:val="pt-BR"/>
         </w:rPr>
+        <w:lastRenderedPageBreak/>
         <w:t xml:space="preserve">As Maratonas </w:t>
       </w:r>
       <w:proofErr w:type="spellStart"/>
@@ -4403,7 +4205,7 @@
           <w:numId w:val="9"/>
         </w:numPr>
       </w:pPr>
-      <w:bookmarkStart w:id="15" w:name="_Toc200452437"/>
+      <w:bookmarkStart w:id="15" w:name="_Toc200458153"/>
       <w:r>
         <w:t>O mercado brasileiro de corridas de rua</w:t>
       </w:r>
@@ -4537,7 +4339,7 @@
           <w:numId w:val="9"/>
         </w:numPr>
       </w:pPr>
-      <w:bookmarkStart w:id="16" w:name="_Toc200452438"/>
+      <w:bookmarkStart w:id="16" w:name="_Toc200458154"/>
       <w:r>
         <w:t xml:space="preserve">O mercado </w:t>
       </w:r>
@@ -4583,7 +4385,7 @@
           <w:lang w:val="pt-BR"/>
         </w:rPr>
       </w:pPr>
-      <w:bookmarkStart w:id="17" w:name="_Toc200452439"/>
+      <w:bookmarkStart w:id="17" w:name="_Toc200458155"/>
       <w:r>
         <w:rPr>
           <w:lang w:val="pt-BR"/>
@@ -4646,7 +4448,6 @@
         </w:numPr>
       </w:pPr>
       <w:r>
-        <w:lastRenderedPageBreak/>
         <w:t>Aquecimento: Antes de iniciar, caminhe ou trote para preparar o corpo e evitar lesões. Após a corrida, diminua o ritmo gradualmente.</w:t>
       </w:r>
     </w:p>
@@ -4730,8 +4531,9 @@
       <w:pPr>
         <w:pStyle w:val="Ttulo2"/>
       </w:pPr>
-      <w:bookmarkStart w:id="18" w:name="_Toc200452440"/>
-      <w:r>
+      <w:bookmarkStart w:id="18" w:name="_Toc200458156"/>
+      <w:r>
+        <w:lastRenderedPageBreak/>
         <w:t>Os inúmeros benefícios da corrida de rua</w:t>
       </w:r>
       <w:bookmarkEnd w:id="18"/>
@@ -4777,7 +4579,7 @@
           <w:numId w:val="9"/>
         </w:numPr>
       </w:pPr>
-      <w:bookmarkStart w:id="19" w:name="_Toc200452441"/>
+      <w:bookmarkStart w:id="19" w:name="_Toc200458157"/>
       <w:r>
         <w:t>O impacto</w:t>
       </w:r>
@@ -4846,7 +4648,7 @@
         </w:numPr>
       </w:pPr>
       <w:bookmarkStart w:id="20" w:name="_Toc200285247"/>
-      <w:bookmarkStart w:id="21" w:name="_Toc200452442"/>
+      <w:bookmarkStart w:id="21" w:name="_Toc200458158"/>
       <w:r>
         <w:t>Tecnologia a serviço da corrida</w:t>
       </w:r>
@@ -5066,7 +4868,7 @@
         <w:tab/>
         <w:t xml:space="preserve">  </w:t>
       </w:r>
-      <w:bookmarkStart w:id="22" w:name="_Toc200452443"/>
+      <w:bookmarkStart w:id="22" w:name="_Toc200458159"/>
       <w:r>
         <w:rPr>
           <w:rFonts w:ascii="Arial MT" w:eastAsia="Arial MT" w:hAnsi="Arial MT" w:cs="Arial MT"/>
@@ -5100,7 +4902,6 @@
         <w:ind w:left="874" w:firstLine="720"/>
       </w:pPr>
       <w:r>
-        <w:lastRenderedPageBreak/>
         <w:t xml:space="preserve">   3.2 Bem-estar mental: A prática libera endorfinas, reduz o estresse e a ansiedade, além de estimular a concentração e a resiliência.</w:t>
       </w:r>
     </w:p>
@@ -5190,12 +4991,10 @@
         <w:pStyle w:val="Ttulo1"/>
         <w:ind w:left="1594" w:firstLine="0"/>
       </w:pPr>
-      <w:r>
-        <w:t xml:space="preserve">10. </w:t>
-      </w:r>
-      <w:bookmarkStart w:id="23" w:name="_Toc200452444"/>
-      <w:r>
-        <w:t>M</w:t>
+      <w:bookmarkStart w:id="23" w:name="_Toc200458160"/>
+      <w:r>
+        <w:lastRenderedPageBreak/>
+        <w:t>10. M</w:t>
       </w:r>
       <w:r>
         <w:t xml:space="preserve">inha </w:t>
@@ -5221,7 +5020,7 @@
       <w:pPr>
         <w:pStyle w:val="Ttulo2"/>
       </w:pPr>
-      <w:bookmarkStart w:id="24" w:name="_Toc200452445"/>
+      <w:bookmarkStart w:id="24" w:name="_Toc200458161"/>
       <w:r>
         <w:t>Meu inicio no esporte</w:t>
       </w:r>
@@ -5273,7 +5072,7 @@
       <w:pPr>
         <w:pStyle w:val="Ttulo2"/>
       </w:pPr>
-      <w:bookmarkStart w:id="25" w:name="_Toc200452446"/>
+      <w:bookmarkStart w:id="25" w:name="_Toc200458162"/>
       <w:r>
         <w:t>Minha primeira prova</w:t>
       </w:r>
@@ -5307,7 +5106,7 @@
       <w:pPr>
         <w:pStyle w:val="Ttulo2"/>
       </w:pPr>
-      <w:bookmarkStart w:id="26" w:name="_Toc200452447"/>
+      <w:bookmarkStart w:id="26" w:name="_Toc200458163"/>
       <w:r>
         <w:t>Minha batalha no atletismo (em busca da bolsa)</w:t>
       </w:r>
@@ -5350,7 +5149,7 @@
       <w:pPr>
         <w:pStyle w:val="Ttulo2"/>
       </w:pPr>
-      <w:bookmarkStart w:id="27" w:name="_Toc200452448"/>
+      <w:bookmarkStart w:id="27" w:name="_Toc200458164"/>
       <w:r>
         <w:t>Meses</w:t>
       </w:r>
@@ -5383,59 +5182,62 @@
         <w:ind w:left="874" w:firstLine="720"/>
       </w:pPr>
       <w:r>
+        <w:t>Era uma sensação estranha, indescritível. Ao mesmo tempo que tinha orgulho de chegar onde estava, me questionava o porquê de não ter êxito no meu desejo. Mas sempre confiante e seguro continuava treinando e dando o meu melhor. Até que um dia a chave virou e fui campeão em uma prova de 4x400 metros. Enfim chegou a medalha de ouro. Com uma sequência de duas provas no podium. 3° colocado e 1º colado em provas de rua de 10km.</w:t>
+      </w:r>
+    </w:p>
+    <w:p>
+      <w:pPr>
+        <w:pStyle w:val="Ttulo2"/>
+      </w:pPr>
+    </w:p>
+    <w:p>
+      <w:pPr>
+        <w:pStyle w:val="Ttulo2"/>
+      </w:pPr>
+      <w:bookmarkStart w:id="28" w:name="_Toc200458165"/>
+      <w:r>
+        <w:t>A grande maratona</w:t>
+      </w:r>
+      <w:bookmarkEnd w:id="28"/>
+    </w:p>
+    <w:p>
+      <w:pPr>
+        <w:pStyle w:val="SemEspaamento"/>
+        <w:ind w:left="874" w:firstLine="720"/>
+      </w:pPr>
+      <w:r>
+        <w:t>Nesse cenário, existia um sonho que almejava, mas ao meu ponto de vista era algo muito distante. A maratona.</w:t>
+      </w:r>
+      <w:r>
+        <w:t xml:space="preserve"> Na minha cabeça eu não tinha capacidades físicas e emocionais para correr 42km 195m em uma prova sem parar.</w:t>
+      </w:r>
+    </w:p>
+    <w:p>
+      <w:pPr>
+        <w:pStyle w:val="SemEspaamento"/>
+        <w:ind w:left="874" w:firstLine="720"/>
+      </w:pPr>
+      <w:r>
+        <w:t>Gosto de salientar a importância de ter pessoas ao seu redor com o mesmo sonho, com os mesmos objetivos e os mesmos propóitos</w:t>
+      </w:r>
+      <w:r>
+        <w:t xml:space="preserve">. Sem dúvida nenhuma </w:t>
+      </w:r>
+      <w:r>
+        <w:t>tudo somente aconteceu por conta de duas pessoas em específico, Vinicius Britto e Henrique Furakawa.</w:t>
+      </w:r>
+    </w:p>
+    <w:p>
+      <w:pPr>
+        <w:pStyle w:val="SemEspaamento"/>
+        <w:ind w:left="874" w:firstLine="720"/>
+      </w:pPr>
+      <w:r>
+        <w:t xml:space="preserve">A amizade com eles ja existia a alguns anos, mas foi convivendo juntos nesse período de </w:t>
+      </w:r>
+      <w:r>
         <w:lastRenderedPageBreak/>
-        <w:t>Era uma sensação estranha, indescritível. Ao mesmo tempo que tinha orgulho de chegar onde estava, me questionava o porquê de não ter êxito no meu desejo. Mas sempre confiante e seguro continuava treinando e dando o meu melhor. Até que um dia a chave virou e fui campeão em uma prova de 4x400 metros. Enfim chegou a medalha de ouro. Com uma sequência de duas provas no podium. 3° colocado e 1º colado em provas de rua de 10km.</w:t>
-      </w:r>
-    </w:p>
-    <w:p>
-      <w:pPr>
-        <w:pStyle w:val="Ttulo2"/>
-      </w:pPr>
-    </w:p>
-    <w:p>
-      <w:pPr>
-        <w:pStyle w:val="Ttulo2"/>
-      </w:pPr>
-      <w:bookmarkStart w:id="28" w:name="_Toc200452449"/>
-      <w:r>
-        <w:t>A grande maratona</w:t>
-      </w:r>
-      <w:bookmarkEnd w:id="28"/>
-    </w:p>
-    <w:p>
-      <w:pPr>
-        <w:pStyle w:val="SemEspaamento"/>
-        <w:ind w:left="874" w:firstLine="720"/>
-      </w:pPr>
-      <w:r>
-        <w:t>Nesse cenário, existia um sonho que almejava, mas ao meu ponto de vista era algo muito distante. A maratona.</w:t>
-      </w:r>
-      <w:r>
-        <w:t xml:space="preserve"> Na minha cabeça eu não tinha capacidades físicas e emocionais para correr 42km 195m em uma prova sem parar.</w:t>
-      </w:r>
-    </w:p>
-    <w:p>
-      <w:pPr>
-        <w:pStyle w:val="SemEspaamento"/>
-        <w:ind w:left="874" w:firstLine="720"/>
-      </w:pPr>
-      <w:r>
-        <w:t>Gosto de salientar a importância de ter pessoas ao seu redor com o mesmo sonho, com os mesmos objetivos e os mesmos propóitos</w:t>
-      </w:r>
-      <w:r>
-        <w:t xml:space="preserve">. Sem dúvida nenhuma </w:t>
-      </w:r>
-      <w:r>
-        <w:t>tudo somente aconteceu por conta de duas pessoas em específico, Vinicius Britto e Henrique Furakawa.</w:t>
-      </w:r>
-    </w:p>
-    <w:p>
-      <w:pPr>
-        <w:pStyle w:val="SemEspaamento"/>
-        <w:ind w:left="874" w:firstLine="720"/>
-      </w:pPr>
-      <w:r>
-        <w:t>A amizade com eles ja existia a alguns anos, mas foi convivendo juntos nesse período de tanta provação que tornaram-se irmãos, durante esse periodo pude entender realmente a diferença que existe dessa troca.</w:t>
+        <w:t>tanta provação que tornaram-se irmãos, durante esse periodo pude entender realmente a diferença que existe dessa troca.</w:t>
       </w:r>
     </w:p>
     <w:p>
@@ -5515,77 +5317,128 @@
     </w:p>
     <w:p>
       <w:pPr>
+        <w:pStyle w:val="Ttulo"/>
+      </w:pPr>
+      <w:r>
+        <w:t>Objetivo</w:t>
+      </w:r>
+    </w:p>
+    <w:p>
+      <w:pPr>
+        <w:pStyle w:val="SemEspaamento"/>
+        <w:ind w:left="874" w:firstLine="720"/>
+      </w:pPr>
+      <w:r>
+        <w:t>Estimular a adoção da corrida como um hábito saudável e transformador, destacando seu potencial de inclusão, acessibilidade e motivação. O projeto também busca mostrar como o esporte pode impulsionar o desenvolvimento pessoal e ensinar lições únicas que vão além das pistas e que só a vivência esportiva proporciona.</w:t>
+      </w:r>
+    </w:p>
+    <w:p>
+      <w:pPr>
+        <w:pStyle w:val="SemEspaamento"/>
+        <w:ind w:left="874" w:firstLine="720"/>
+      </w:pPr>
+    </w:p>
+    <w:p>
+      <w:pPr>
+        <w:pStyle w:val="Ttulo"/>
+      </w:pPr>
+      <w:r>
+        <w:t>Justificativa</w:t>
+      </w:r>
+    </w:p>
+    <w:p>
+      <w:pPr>
+        <w:pStyle w:val="SemEspaamento"/>
+        <w:ind w:left="874" w:firstLine="720"/>
+      </w:pPr>
+      <w:r>
+        <w:t>A corrida de rua transforma vidas. Ela melhora a saúde, ensina disciplina e impulsiona pessoas a superarem seus limites. Mais do que correr, é sobre crescer e conquistar.</w:t>
+      </w:r>
+    </w:p>
+    <w:p>
+      <w:pPr>
+        <w:pStyle w:val="SemEspaamento"/>
+        <w:ind w:left="874" w:firstLine="720"/>
+      </w:pPr>
+    </w:p>
+    <w:p>
+      <w:pPr>
+        <w:pStyle w:val="SemEspaamento"/>
+        <w:ind w:left="874" w:firstLine="720"/>
+      </w:pPr>
+    </w:p>
+    <w:p>
+      <w:pPr>
+        <w:pStyle w:val="Ttulo"/>
+      </w:pPr>
+      <w:r>
+        <w:t>Backlog de requisitos</w:t>
+      </w:r>
+    </w:p>
+    <w:p>
+      <w:pPr>
         <w:pStyle w:val="Ttulo1"/>
-      </w:pPr>
-      <w:bookmarkStart w:id="29" w:name="_Toc200452450"/>
-      <w:r>
-        <w:lastRenderedPageBreak/>
-        <w:t>Objetivo</w:t>
-      </w:r>
-      <w:bookmarkEnd w:id="29"/>
-    </w:p>
-    <w:p>
-      <w:pPr>
-        <w:pStyle w:val="SemEspaamento"/>
-        <w:ind w:left="874" w:firstLine="720"/>
-      </w:pPr>
-      <w:r>
-        <w:t>Incentivar a prática da corrida de rua como ferramenta de saúde, superação e inclusão social, combinando conhecimento histórico, boas práticas e uma vivência real para informar, motivar e engajar o público.</w:t>
-      </w:r>
-      <w:r>
-        <w:t xml:space="preserve"> </w:t>
-      </w:r>
-    </w:p>
-    <w:p>
-      <w:pPr>
-        <w:pStyle w:val="Ttulo1"/>
-      </w:pPr>
-    </w:p>
-    <w:p>
-      <w:pPr>
-        <w:pStyle w:val="Ttulo1"/>
-      </w:pPr>
-      <w:bookmarkStart w:id="30" w:name="_Toc200452451"/>
-      <w:r>
-        <w:t>Justificativa</w:t>
-      </w:r>
-      <w:bookmarkEnd w:id="30"/>
-    </w:p>
-    <w:p>
-      <w:pPr>
-        <w:pStyle w:val="SemEspaamento"/>
-        <w:ind w:left="874" w:firstLine="720"/>
-      </w:pPr>
-      <w:r>
-        <w:t>Diante do sedentarismo crescente, a corrida de rua se destaca como prática acessível e poderosa na promoção da saúde e do bem-estar, alinhada à ODS 3 da ONU.</w:t>
-      </w:r>
-    </w:p>
-    <w:p>
-      <w:pPr>
-        <w:pStyle w:val="Ttulo1"/>
-      </w:pPr>
-      <w:bookmarkStart w:id="31" w:name="_Toc200452452"/>
-      <w:r>
-        <w:t>Backlog de requisitos</w:t>
-      </w:r>
-      <w:bookmarkEnd w:id="31"/>
-    </w:p>
-    <w:p>
-      <w:pPr>
-        <w:pStyle w:val="Ttulo3"/>
-        <w:spacing w:before="93" w:line="276" w:lineRule="auto"/>
-        <w:ind w:left="0" w:right="844"/>
-      </w:pPr>
-    </w:p>
-    <w:p>
-      <w:pPr>
-        <w:pStyle w:val="Ttulo3"/>
-        <w:spacing w:before="93" w:line="276" w:lineRule="auto"/>
-        <w:ind w:left="0" w:right="844"/>
-      </w:pPr>
+        <w:ind w:left="0" w:firstLine="0"/>
+      </w:pPr>
+    </w:p>
+    <w:p>
+      <w:pPr>
+        <w:pStyle w:val="SemEspaamento"/>
+        <w:jc w:val="center"/>
+      </w:pPr>
+      <w:r>
+        <w:drawing>
+          <wp:inline distT="0" distB="0" distL="0" distR="0" wp14:anchorId="5C313D60" wp14:editId="1C99A68E">
+            <wp:extent cx="6562725" cy="6147232"/>
+            <wp:effectExtent l="0" t="0" r="0" b="6350"/>
+            <wp:docPr id="1958340673" name="Imagem 4"/>
+            <wp:cNvGraphicFramePr>
+              <a:graphicFrameLocks xmlns:a="http://schemas.openxmlformats.org/drawingml/2006/main" noChangeAspect="1"/>
+            </wp:cNvGraphicFramePr>
+            <a:graphic xmlns:a="http://schemas.openxmlformats.org/drawingml/2006/main">
+              <a:graphicData uri="http://schemas.openxmlformats.org/drawingml/2006/picture">
+                <pic:pic xmlns:pic="http://schemas.openxmlformats.org/drawingml/2006/picture">
+                  <pic:nvPicPr>
+                    <pic:cNvPr id="0" name="Picture 2"/>
+                    <pic:cNvPicPr>
+                      <a:picLocks noChangeAspect="1" noChangeArrowheads="1"/>
+                    </pic:cNvPicPr>
+                  </pic:nvPicPr>
+                  <pic:blipFill>
+                    <a:blip r:embed="rId11">
+                      <a:extLst>
+                        <a:ext uri="{28A0092B-C50C-407E-A947-70E740481C1C}">
+                          <a14:useLocalDpi xmlns:a14="http://schemas.microsoft.com/office/drawing/2010/main" val="0"/>
+                        </a:ext>
+                      </a:extLst>
+                    </a:blip>
+                    <a:srcRect/>
+                    <a:stretch>
+                      <a:fillRect/>
+                    </a:stretch>
+                  </pic:blipFill>
+                  <pic:spPr bwMode="auto">
+                    <a:xfrm>
+                      <a:off x="0" y="0"/>
+                      <a:ext cx="6563681" cy="6148127"/>
+                    </a:xfrm>
+                    <a:prstGeom prst="rect">
+                      <a:avLst/>
+                    </a:prstGeom>
+                    <a:noFill/>
+                    <a:ln>
+                      <a:noFill/>
+                    </a:ln>
+                  </pic:spPr>
+                </pic:pic>
+              </a:graphicData>
+            </a:graphic>
+          </wp:inline>
+        </w:drawing>
+      </w:r>
     </w:p>
     <w:sectPr>
-      <w:footerReference w:type="default" r:id="rId11"/>
+      <w:footerReference w:type="default" r:id="rId12"/>
       <w:pgSz w:w="11920" w:h="16840"/>
       <w:pgMar w:top="1940" w:right="566" w:bottom="980" w:left="566" w:header="0" w:footer="799" w:gutter="0"/>
       <w:cols w:space="720"/>

</xml_diff>